<commit_message>
Minor fix in table in report
</commit_message>
<xml_diff>
--- a/Relatorio.docx
+++ b/Relatorio.docx
@@ -15,6 +15,7 @@
           <w:r>
             <w:rPr>
               <w:rFonts w:ascii="Verdana" w:hAnsi="Verdana"/>
+              <w:noProof/>
               <w:sz w:val="120"/>
               <w:szCs w:val="120"/>
             </w:rPr>
@@ -80,6 +81,9 @@
             </w:drawing>
           </w:r>
           <w:r>
+            <w:rPr>
+              <w:noProof/>
+            </w:rPr>
             <mc:AlternateContent>
               <mc:Choice Requires="wpg">
                 <w:drawing>
@@ -600,7 +604,6 @@
             </w:rPr>
             <w:t xml:space="preserve">João Nuno da Silva Luís               </w:t>
           </w:r>
-          <w:proofErr w:type="gramStart"/>
           <w:r>
             <w:rPr>
               <w:color w:val="404040" w:themeColor="text1" w:themeTint="BF"/>
@@ -615,16 +618,7 @@
               <w:sz w:val="24"/>
               <w:szCs w:val="24"/>
             </w:rPr>
-            <w:t xml:space="preserve"> (</w:t>
-          </w:r>
-          <w:proofErr w:type="gramEnd"/>
-          <w:r>
-            <w:rPr>
-              <w:color w:val="404040" w:themeColor="text1" w:themeTint="BF"/>
-              <w:sz w:val="24"/>
-              <w:szCs w:val="24"/>
-            </w:rPr>
-            <w:t>107403) | 50%</w:t>
+            <w:t xml:space="preserve"> (107403) | 50%</w:t>
           </w:r>
         </w:p>
         <w:p>
@@ -4221,6 +4215,7 @@
       <w:r>
         <w:rPr>
           <w:rFonts w:ascii="Calibri" w:eastAsia="Times New Roman" w:hAnsi="Calibri" w:cs="Calibri"/>
+          <w:noProof/>
           <w:sz w:val="24"/>
           <w:szCs w:val="24"/>
           <w:lang w:eastAsia="en-GB"/>
@@ -4284,6 +4279,7 @@
       <w:r>
         <w:rPr>
           <w:rFonts w:ascii="Calibri" w:eastAsia="Times New Roman" w:hAnsi="Calibri" w:cs="Calibri"/>
+          <w:noProof/>
           <w:sz w:val="24"/>
           <w:szCs w:val="24"/>
           <w:lang w:eastAsia="en-GB"/>
@@ -4345,6 +4341,9 @@
         </w:drawing>
       </w:r>
       <w:r>
+        <w:rPr>
+          <w:noProof/>
+        </w:rPr>
         <mc:AlternateContent>
           <mc:Choice Requires="wps">
             <w:drawing>
@@ -4490,6 +4489,7 @@
       <w:r>
         <w:rPr>
           <w:rFonts w:ascii="Calibri" w:hAnsi="Calibri" w:cs="Calibri"/>
+          <w:noProof/>
           <w:sz w:val="24"/>
           <w:szCs w:val="24"/>
           <w:lang w:eastAsia="en-GB"/>
@@ -4586,6 +4586,9 @@
         </w:rPr>
       </w:pPr>
       <w:r>
+        <w:rPr>
+          <w:noProof/>
+        </w:rPr>
         <mc:AlternateContent>
           <mc:Choice Requires="wps">
             <w:drawing>
@@ -4734,6 +4737,9 @@
         </mc:AlternateContent>
       </w:r>
       <w:r>
+        <w:rPr>
+          <w:noProof/>
+        </w:rPr>
         <mc:AlternateContent>
           <mc:Choice Requires="wps">
             <w:drawing>
@@ -5031,7 +5037,6 @@
         </w:rPr>
         <w:t xml:space="preserve"> </w:t>
       </w:r>
-      <w:proofErr w:type="spellStart"/>
       <w:r>
         <w:rPr>
           <w:rFonts w:ascii="Calibri" w:eastAsia="Times New Roman" w:hAnsi="Calibri" w:cs="Calibri"/>
@@ -5054,7 +5059,6 @@
         </w:rPr>
         <w:t>s</w:t>
       </w:r>
-      <w:proofErr w:type="spellEnd"/>
       <w:r>
         <w:rPr>
           <w:rFonts w:ascii="Calibri" w:eastAsia="Times New Roman" w:hAnsi="Calibri" w:cs="Calibri"/>
@@ -5073,7 +5077,6 @@
         </w:rPr>
         <w:t xml:space="preserve">e </w:t>
       </w:r>
-      <w:proofErr w:type="spellStart"/>
       <w:r>
         <w:rPr>
           <w:rFonts w:ascii="Calibri" w:eastAsia="Times New Roman" w:hAnsi="Calibri" w:cs="Calibri"/>
@@ -5085,7 +5088,6 @@
         </w:rPr>
         <w:t>downs</w:t>
       </w:r>
-      <w:proofErr w:type="spellEnd"/>
       <w:r>
         <w:rPr>
           <w:rFonts w:ascii="Calibri" w:eastAsia="Times New Roman" w:hAnsi="Calibri" w:cs="Calibri"/>
@@ -5095,7 +5097,6 @@
         </w:rPr>
         <w:t xml:space="preserve"> de cada semáforo presente no ficheiro </w:t>
       </w:r>
-      <w:proofErr w:type="spellStart"/>
       <w:r>
         <w:rPr>
           <w:rFonts w:ascii="Calibri" w:eastAsia="Times New Roman" w:hAnsi="Calibri" w:cs="Calibri"/>
@@ -5109,7 +5110,6 @@
         </w:rPr>
         <w:t>sharedDataSync.h</w:t>
       </w:r>
-      <w:proofErr w:type="spellEnd"/>
       <w:r>
         <w:rPr>
           <w:rFonts w:ascii="Calibri" w:eastAsia="Times New Roman" w:hAnsi="Calibri" w:cs="Calibri"/>
@@ -5494,7 +5494,6 @@
                 <w:lang w:val="en-GB" w:eastAsia="en-GB"/>
               </w:rPr>
             </w:pPr>
-            <w:proofErr w:type="spellStart"/>
             <w:r>
               <w:rPr>
                 <w:rFonts w:ascii="Calibri" w:eastAsia="Times New Roman" w:hAnsi="Calibri" w:cs="Calibri"/>
@@ -5522,7 +5521,6 @@
               </w:rPr>
               <w:t>Arrived</w:t>
             </w:r>
-            <w:proofErr w:type="spellEnd"/>
           </w:p>
         </w:tc>
         <w:tc>
@@ -5551,33 +5549,8 @@
                 <w:rFonts w:ascii="Calibri" w:eastAsia="Times New Roman" w:hAnsi="Calibri" w:cs="Calibri"/>
                 <w:lang w:val="en-GB" w:eastAsia="en-GB"/>
               </w:rPr>
-              <w:t xml:space="preserve">, </w:t>
-            </w:r>
-            <w:proofErr w:type="spellStart"/>
-            <w:r>
-              <w:rPr>
-                <w:rFonts w:ascii="Calibri" w:eastAsia="Times New Roman" w:hAnsi="Calibri" w:cs="Calibri"/>
-                <w:lang w:val="en-GB" w:eastAsia="en-GB"/>
-              </w:rPr>
-              <w:t>exceto</w:t>
-            </w:r>
-            <w:proofErr w:type="spellEnd"/>
-            <w:r>
-              <w:rPr>
-                <w:rFonts w:ascii="Calibri" w:eastAsia="Times New Roman" w:hAnsi="Calibri" w:cs="Calibri"/>
-                <w:lang w:val="en-GB" w:eastAsia="en-GB"/>
-              </w:rPr>
-              <w:t xml:space="preserve"> o </w:t>
-            </w:r>
-            <w:proofErr w:type="spellStart"/>
-            <w:r>
-              <w:rPr>
-                <w:rFonts w:ascii="Calibri" w:eastAsia="Times New Roman" w:hAnsi="Calibri" w:cs="Calibri"/>
-                <w:lang w:val="en-GB" w:eastAsia="en-GB"/>
-              </w:rPr>
-              <w:t>último</w:t>
-            </w:r>
-            <w:proofErr w:type="spellEnd"/>
+              <w:t>, exceto o último</w:t>
+            </w:r>
           </w:p>
         </w:tc>
         <w:tc>
@@ -5594,30 +5567,12 @@
                 <w:lang w:val="en-GB" w:eastAsia="en-GB"/>
               </w:rPr>
             </w:pPr>
-            <w:proofErr w:type="spellStart"/>
-            <w:proofErr w:type="gramStart"/>
             <w:r>
               <w:rPr>
                 <w:rFonts w:ascii="Calibri" w:eastAsia="Times New Roman" w:hAnsi="Calibri" w:cs="Calibri"/>
                 <w:lang w:val="en-GB" w:eastAsia="en-GB"/>
               </w:rPr>
-              <w:t>waitFriends</w:t>
-            </w:r>
-            <w:proofErr w:type="spellEnd"/>
-            <w:r>
-              <w:rPr>
-                <w:rFonts w:ascii="Calibri" w:eastAsia="Times New Roman" w:hAnsi="Calibri" w:cs="Calibri"/>
-                <w:lang w:val="en-GB" w:eastAsia="en-GB"/>
-              </w:rPr>
-              <w:t>(</w:t>
-            </w:r>
-            <w:proofErr w:type="gramEnd"/>
-            <w:r>
-              <w:rPr>
-                <w:rFonts w:ascii="Calibri" w:eastAsia="Times New Roman" w:hAnsi="Calibri" w:cs="Calibri"/>
-                <w:lang w:val="en-GB" w:eastAsia="en-GB"/>
-              </w:rPr>
-              <w:t>)</w:t>
+              <w:t>waitFriends()</w:t>
             </w:r>
           </w:p>
         </w:tc>
@@ -5681,30 +5636,12 @@
                 <w:lang w:val="en-GB" w:eastAsia="en-GB"/>
               </w:rPr>
             </w:pPr>
-            <w:proofErr w:type="spellStart"/>
-            <w:proofErr w:type="gramStart"/>
             <w:r>
               <w:rPr>
                 <w:rFonts w:ascii="Calibri" w:eastAsia="Times New Roman" w:hAnsi="Calibri" w:cs="Calibri"/>
                 <w:lang w:val="en-GB" w:eastAsia="en-GB"/>
               </w:rPr>
-              <w:t>waitFriends</w:t>
-            </w:r>
-            <w:proofErr w:type="spellEnd"/>
-            <w:r>
-              <w:rPr>
-                <w:rFonts w:ascii="Calibri" w:eastAsia="Times New Roman" w:hAnsi="Calibri" w:cs="Calibri"/>
-                <w:lang w:val="en-GB" w:eastAsia="en-GB"/>
-              </w:rPr>
-              <w:t>(</w:t>
-            </w:r>
-            <w:proofErr w:type="gramEnd"/>
-            <w:r>
-              <w:rPr>
-                <w:rFonts w:ascii="Calibri" w:eastAsia="Times New Roman" w:hAnsi="Calibri" w:cs="Calibri"/>
-                <w:lang w:val="en-GB" w:eastAsia="en-GB"/>
-              </w:rPr>
-              <w:t>)</w:t>
+              <w:t>waitFriends()</w:t>
             </w:r>
           </w:p>
         </w:tc>
@@ -5755,7 +5692,6 @@
                 <w:lang w:val="en-GB" w:eastAsia="en-GB"/>
               </w:rPr>
             </w:pPr>
-            <w:proofErr w:type="spellStart"/>
             <w:r>
               <w:rPr>
                 <w:rFonts w:ascii="Calibri" w:eastAsia="Times New Roman" w:hAnsi="Calibri" w:cs="Calibri"/>
@@ -5765,7 +5701,6 @@
               </w:rPr>
               <w:t>requestReceived</w:t>
             </w:r>
-            <w:proofErr w:type="spellEnd"/>
           </w:p>
         </w:tc>
         <w:tc>
@@ -5806,30 +5741,12 @@
                 <w:lang w:val="en-GB" w:eastAsia="en-GB"/>
               </w:rPr>
             </w:pPr>
-            <w:proofErr w:type="spellStart"/>
-            <w:proofErr w:type="gramStart"/>
             <w:r>
               <w:rPr>
                 <w:rFonts w:ascii="Calibri" w:eastAsia="Times New Roman" w:hAnsi="Calibri" w:cs="Calibri"/>
                 <w:lang w:val="en-GB" w:eastAsia="en-GB"/>
               </w:rPr>
-              <w:t>orderFood</w:t>
-            </w:r>
-            <w:proofErr w:type="spellEnd"/>
-            <w:r>
-              <w:rPr>
-                <w:rFonts w:ascii="Calibri" w:eastAsia="Times New Roman" w:hAnsi="Calibri" w:cs="Calibri"/>
-                <w:lang w:val="en-GB" w:eastAsia="en-GB"/>
-              </w:rPr>
-              <w:t>(</w:t>
-            </w:r>
-            <w:proofErr w:type="gramEnd"/>
-            <w:r>
-              <w:rPr>
-                <w:rFonts w:ascii="Calibri" w:eastAsia="Times New Roman" w:hAnsi="Calibri" w:cs="Calibri"/>
-                <w:lang w:val="en-GB" w:eastAsia="en-GB"/>
-              </w:rPr>
-              <w:t>)</w:t>
+              <w:t>orderFood()</w:t>
             </w:r>
           </w:p>
         </w:tc>
@@ -5894,30 +5811,12 @@
                 <w:lang w:val="en-GB" w:eastAsia="en-GB"/>
               </w:rPr>
             </w:pPr>
-            <w:proofErr w:type="spellStart"/>
-            <w:proofErr w:type="gramStart"/>
             <w:r>
               <w:rPr>
                 <w:rFonts w:ascii="Calibri" w:eastAsia="Times New Roman" w:hAnsi="Calibri" w:cs="Calibri"/>
                 <w:lang w:val="en-GB" w:eastAsia="en-GB"/>
               </w:rPr>
-              <w:t>informChef</w:t>
-            </w:r>
-            <w:proofErr w:type="spellEnd"/>
-            <w:r>
-              <w:rPr>
-                <w:rFonts w:ascii="Calibri" w:eastAsia="Times New Roman" w:hAnsi="Calibri" w:cs="Calibri"/>
-                <w:lang w:val="en-GB" w:eastAsia="en-GB"/>
-              </w:rPr>
-              <w:t>(</w:t>
-            </w:r>
-            <w:proofErr w:type="gramEnd"/>
-            <w:r>
-              <w:rPr>
-                <w:rFonts w:ascii="Calibri" w:eastAsia="Times New Roman" w:hAnsi="Calibri" w:cs="Calibri"/>
-                <w:lang w:val="en-GB" w:eastAsia="en-GB"/>
-              </w:rPr>
-              <w:t>)</w:t>
+              <w:t>informChef()</w:t>
             </w:r>
           </w:p>
         </w:tc>
@@ -6000,30 +5899,12 @@
                 <w:lang w:val="en-GB" w:eastAsia="en-GB"/>
               </w:rPr>
             </w:pPr>
-            <w:proofErr w:type="spellStart"/>
-            <w:proofErr w:type="gramStart"/>
             <w:r>
               <w:rPr>
                 <w:rFonts w:ascii="Calibri" w:eastAsia="Times New Roman" w:hAnsi="Calibri" w:cs="Calibri"/>
                 <w:lang w:val="en-GB" w:eastAsia="en-GB"/>
               </w:rPr>
-              <w:t>waitAndPay</w:t>
-            </w:r>
-            <w:proofErr w:type="spellEnd"/>
-            <w:r>
-              <w:rPr>
-                <w:rFonts w:ascii="Calibri" w:eastAsia="Times New Roman" w:hAnsi="Calibri" w:cs="Calibri"/>
-                <w:lang w:val="en-GB" w:eastAsia="en-GB"/>
-              </w:rPr>
-              <w:t>(</w:t>
-            </w:r>
-            <w:proofErr w:type="gramEnd"/>
-            <w:r>
-              <w:rPr>
-                <w:rFonts w:ascii="Calibri" w:eastAsia="Times New Roman" w:hAnsi="Calibri" w:cs="Calibri"/>
-                <w:lang w:val="en-GB" w:eastAsia="en-GB"/>
-              </w:rPr>
-              <w:t>)</w:t>
+              <w:t>waitAndPay()</w:t>
             </w:r>
           </w:p>
         </w:tc>
@@ -6081,30 +5962,12 @@
                 <w:lang w:val="en-GB" w:eastAsia="en-GB"/>
               </w:rPr>
             </w:pPr>
-            <w:proofErr w:type="spellStart"/>
-            <w:proofErr w:type="gramStart"/>
             <w:r>
               <w:rPr>
                 <w:rFonts w:ascii="Calibri" w:eastAsia="Times New Roman" w:hAnsi="Calibri" w:cs="Calibri"/>
                 <w:lang w:val="en-GB" w:eastAsia="en-GB"/>
               </w:rPr>
-              <w:t>receivePayment</w:t>
-            </w:r>
-            <w:proofErr w:type="spellEnd"/>
-            <w:r>
-              <w:rPr>
-                <w:rFonts w:ascii="Calibri" w:eastAsia="Times New Roman" w:hAnsi="Calibri" w:cs="Calibri"/>
-                <w:lang w:val="en-GB" w:eastAsia="en-GB"/>
-              </w:rPr>
-              <w:t>(</w:t>
-            </w:r>
-            <w:proofErr w:type="gramEnd"/>
-            <w:r>
-              <w:rPr>
-                <w:rFonts w:ascii="Calibri" w:eastAsia="Times New Roman" w:hAnsi="Calibri" w:cs="Calibri"/>
-                <w:lang w:val="en-GB" w:eastAsia="en-GB"/>
-              </w:rPr>
-              <w:t>)</w:t>
+              <w:t>receivePayment()</w:t>
             </w:r>
           </w:p>
         </w:tc>
@@ -6154,7 +6017,6 @@
                 <w:lang w:val="en-GB" w:eastAsia="en-GB"/>
               </w:rPr>
             </w:pPr>
-            <w:proofErr w:type="spellStart"/>
             <w:r>
               <w:rPr>
                 <w:rFonts w:ascii="Calibri" w:eastAsia="Times New Roman" w:hAnsi="Calibri" w:cs="Calibri"/>
@@ -6164,7 +6026,6 @@
               </w:rPr>
               <w:t>foodArrived</w:t>
             </w:r>
-            <w:proofErr w:type="spellEnd"/>
           </w:p>
         </w:tc>
         <w:tc>
@@ -6204,30 +6065,12 @@
                 <w:lang w:val="en-GB" w:eastAsia="en-GB"/>
               </w:rPr>
             </w:pPr>
-            <w:proofErr w:type="spellStart"/>
-            <w:proofErr w:type="gramStart"/>
             <w:r>
               <w:rPr>
                 <w:rFonts w:ascii="Calibri" w:eastAsia="Times New Roman" w:hAnsi="Calibri" w:cs="Calibri"/>
                 <w:lang w:val="en-GB" w:eastAsia="en-GB"/>
               </w:rPr>
-              <w:t>waitFood</w:t>
-            </w:r>
-            <w:proofErr w:type="spellEnd"/>
-            <w:r>
-              <w:rPr>
-                <w:rFonts w:ascii="Calibri" w:eastAsia="Times New Roman" w:hAnsi="Calibri" w:cs="Calibri"/>
-                <w:lang w:val="en-GB" w:eastAsia="en-GB"/>
-              </w:rPr>
-              <w:t>(</w:t>
-            </w:r>
-            <w:proofErr w:type="gramEnd"/>
-            <w:r>
-              <w:rPr>
-                <w:rFonts w:ascii="Calibri" w:eastAsia="Times New Roman" w:hAnsi="Calibri" w:cs="Calibri"/>
-                <w:lang w:val="en-GB" w:eastAsia="en-GB"/>
-              </w:rPr>
-              <w:t>)</w:t>
+              <w:t>waitFood()</w:t>
             </w:r>
           </w:p>
         </w:tc>
@@ -6291,30 +6134,19 @@
                 <w:lang w:val="en-GB" w:eastAsia="en-GB"/>
               </w:rPr>
             </w:pPr>
-            <w:proofErr w:type="spellStart"/>
-            <w:proofErr w:type="gramStart"/>
             <w:r>
               <w:rPr>
                 <w:rFonts w:ascii="Calibri" w:eastAsia="Times New Roman" w:hAnsi="Calibri" w:cs="Calibri"/>
                 <w:lang w:val="en-GB" w:eastAsia="en-GB"/>
               </w:rPr>
-              <w:t>receivePayment</w:t>
-            </w:r>
-            <w:proofErr w:type="spellEnd"/>
+              <w:t>takeFoodToTable</w:t>
+            </w:r>
             <w:r>
               <w:rPr>
                 <w:rFonts w:ascii="Calibri" w:eastAsia="Times New Roman" w:hAnsi="Calibri" w:cs="Calibri"/>
                 <w:lang w:val="en-GB" w:eastAsia="en-GB"/>
               </w:rPr>
-              <w:t>(</w:t>
-            </w:r>
-            <w:proofErr w:type="gramEnd"/>
-            <w:r>
-              <w:rPr>
-                <w:rFonts w:ascii="Calibri" w:eastAsia="Times New Roman" w:hAnsi="Calibri" w:cs="Calibri"/>
-                <w:lang w:val="en-GB" w:eastAsia="en-GB"/>
-              </w:rPr>
-              <w:t>)</w:t>
+              <w:t>()</w:t>
             </w:r>
           </w:p>
         </w:tc>
@@ -6363,7 +6195,6 @@
                 <w:lang w:val="en-GB" w:eastAsia="en-GB"/>
               </w:rPr>
             </w:pPr>
-            <w:proofErr w:type="spellStart"/>
             <w:r>
               <w:rPr>
                 <w:rFonts w:ascii="Calibri" w:eastAsia="Times New Roman" w:hAnsi="Calibri" w:cs="Calibri"/>
@@ -6373,7 +6204,6 @@
               </w:rPr>
               <w:t>allFinished</w:t>
             </w:r>
-            <w:proofErr w:type="spellEnd"/>
           </w:p>
         </w:tc>
         <w:tc>
@@ -6413,30 +6243,12 @@
                 <w:lang w:val="en-GB" w:eastAsia="en-GB"/>
               </w:rPr>
             </w:pPr>
-            <w:proofErr w:type="spellStart"/>
-            <w:proofErr w:type="gramStart"/>
             <w:r>
               <w:rPr>
                 <w:rFonts w:ascii="Calibri" w:eastAsia="Times New Roman" w:hAnsi="Calibri" w:cs="Calibri"/>
                 <w:lang w:val="en-GB" w:eastAsia="en-GB"/>
               </w:rPr>
-              <w:t>waitAndPay</w:t>
-            </w:r>
-            <w:proofErr w:type="spellEnd"/>
-            <w:r>
-              <w:rPr>
-                <w:rFonts w:ascii="Calibri" w:eastAsia="Times New Roman" w:hAnsi="Calibri" w:cs="Calibri"/>
-                <w:lang w:val="en-GB" w:eastAsia="en-GB"/>
-              </w:rPr>
-              <w:t>(</w:t>
-            </w:r>
-            <w:proofErr w:type="gramEnd"/>
-            <w:r>
-              <w:rPr>
-                <w:rFonts w:ascii="Calibri" w:eastAsia="Times New Roman" w:hAnsi="Calibri" w:cs="Calibri"/>
-                <w:lang w:val="en-GB" w:eastAsia="en-GB"/>
-              </w:rPr>
-              <w:t>)</w:t>
+              <w:t>waitAndPay()</w:t>
             </w:r>
           </w:p>
         </w:tc>
@@ -6500,8 +6312,6 @@
                 <w:lang w:val="en-GB" w:eastAsia="en-GB"/>
               </w:rPr>
             </w:pPr>
-            <w:proofErr w:type="spellStart"/>
-            <w:proofErr w:type="gramStart"/>
             <w:r>
               <w:rPr>
                 <w:rFonts w:ascii="Calibri" w:eastAsia="Times New Roman" w:hAnsi="Calibri" w:cs="Calibri"/>
@@ -6509,21 +6319,12 @@
               </w:rPr>
               <w:t>waitAndPay</w:t>
             </w:r>
-            <w:proofErr w:type="spellEnd"/>
             <w:r>
               <w:rPr>
                 <w:rFonts w:ascii="Calibri" w:eastAsia="Times New Roman" w:hAnsi="Calibri" w:cs="Calibri"/>
                 <w:lang w:val="en-GB" w:eastAsia="en-GB"/>
               </w:rPr>
-              <w:t>(</w:t>
-            </w:r>
-            <w:proofErr w:type="gramEnd"/>
-            <w:r>
-              <w:rPr>
-                <w:rFonts w:ascii="Calibri" w:eastAsia="Times New Roman" w:hAnsi="Calibri" w:cs="Calibri"/>
-                <w:lang w:val="en-GB" w:eastAsia="en-GB"/>
-              </w:rPr>
-              <w:t>)</w:t>
+              <w:t>()</w:t>
             </w:r>
           </w:p>
         </w:tc>
@@ -6573,7 +6374,6 @@
                 <w:lang w:val="en-GB" w:eastAsia="en-GB"/>
               </w:rPr>
             </w:pPr>
-            <w:proofErr w:type="spellStart"/>
             <w:r>
               <w:rPr>
                 <w:rFonts w:ascii="Calibri" w:eastAsia="Times New Roman" w:hAnsi="Calibri" w:cs="Calibri"/>
@@ -6583,7 +6383,6 @@
               </w:rPr>
               <w:t>waiterRequest</w:t>
             </w:r>
-            <w:proofErr w:type="spellEnd"/>
           </w:p>
         </w:tc>
         <w:tc>
@@ -6625,30 +6424,12 @@
                 <w:lang w:val="en-GB" w:eastAsia="en-GB"/>
               </w:rPr>
             </w:pPr>
-            <w:proofErr w:type="spellStart"/>
-            <w:proofErr w:type="gramStart"/>
             <w:r>
               <w:rPr>
                 <w:rFonts w:ascii="Calibri" w:eastAsia="Times New Roman" w:hAnsi="Calibri" w:cs="Calibri"/>
                 <w:lang w:val="en-GB" w:eastAsia="en-GB"/>
               </w:rPr>
-              <w:t>waitForClientOrChef</w:t>
-            </w:r>
-            <w:proofErr w:type="spellEnd"/>
-            <w:r>
-              <w:rPr>
-                <w:rFonts w:ascii="Calibri" w:eastAsia="Times New Roman" w:hAnsi="Calibri" w:cs="Calibri"/>
-                <w:lang w:val="en-GB" w:eastAsia="en-GB"/>
-              </w:rPr>
-              <w:t>(</w:t>
-            </w:r>
-            <w:proofErr w:type="gramEnd"/>
-            <w:r>
-              <w:rPr>
-                <w:rFonts w:ascii="Calibri" w:eastAsia="Times New Roman" w:hAnsi="Calibri" w:cs="Calibri"/>
-                <w:lang w:val="en-GB" w:eastAsia="en-GB"/>
-              </w:rPr>
-              <w:t>)</w:t>
+              <w:t>waitForClientOrChef()</w:t>
             </w:r>
           </w:p>
         </w:tc>
@@ -6714,30 +6495,12 @@
                 <w:lang w:val="en-GB" w:eastAsia="en-GB"/>
               </w:rPr>
             </w:pPr>
-            <w:proofErr w:type="spellStart"/>
-            <w:proofErr w:type="gramStart"/>
             <w:r>
               <w:rPr>
                 <w:rFonts w:ascii="Calibri" w:eastAsia="Times New Roman" w:hAnsi="Calibri" w:cs="Calibri"/>
                 <w:lang w:val="en-GB" w:eastAsia="en-GB"/>
               </w:rPr>
-              <w:t>orderFood</w:t>
-            </w:r>
-            <w:proofErr w:type="spellEnd"/>
-            <w:r>
-              <w:rPr>
-                <w:rFonts w:ascii="Calibri" w:eastAsia="Times New Roman" w:hAnsi="Calibri" w:cs="Calibri"/>
-                <w:lang w:val="en-GB" w:eastAsia="en-GB"/>
-              </w:rPr>
-              <w:t>(</w:t>
-            </w:r>
-            <w:proofErr w:type="gramEnd"/>
-            <w:r>
-              <w:rPr>
-                <w:rFonts w:ascii="Calibri" w:eastAsia="Times New Roman" w:hAnsi="Calibri" w:cs="Calibri"/>
-                <w:lang w:val="en-GB" w:eastAsia="en-GB"/>
-              </w:rPr>
-              <w:t>)</w:t>
+              <w:t>orderFood()</w:t>
             </w:r>
           </w:p>
         </w:tc>
@@ -6871,8 +6634,6 @@
                 <w:lang w:val="en-GB" w:eastAsia="en-GB"/>
               </w:rPr>
             </w:pPr>
-            <w:proofErr w:type="spellStart"/>
-            <w:proofErr w:type="gramStart"/>
             <w:r>
               <w:rPr>
                 <w:rFonts w:ascii="Calibri" w:eastAsia="Times New Roman" w:hAnsi="Calibri" w:cs="Calibri"/>
@@ -6880,21 +6641,12 @@
               </w:rPr>
               <w:t>waitAndPay</w:t>
             </w:r>
-            <w:proofErr w:type="spellEnd"/>
             <w:r>
               <w:rPr>
                 <w:rFonts w:ascii="Calibri" w:eastAsia="Times New Roman" w:hAnsi="Calibri" w:cs="Calibri"/>
                 <w:lang w:val="en-GB" w:eastAsia="en-GB"/>
               </w:rPr>
-              <w:t>(</w:t>
-            </w:r>
-            <w:proofErr w:type="gramEnd"/>
-            <w:r>
-              <w:rPr>
-                <w:rFonts w:ascii="Calibri" w:eastAsia="Times New Roman" w:hAnsi="Calibri" w:cs="Calibri"/>
-                <w:lang w:val="en-GB" w:eastAsia="en-GB"/>
-              </w:rPr>
-              <w:t>)</w:t>
+              <w:t>()</w:t>
             </w:r>
           </w:p>
         </w:tc>
@@ -7034,30 +6786,12 @@
                 <w:lang w:val="en-GB" w:eastAsia="en-GB"/>
               </w:rPr>
             </w:pPr>
-            <w:proofErr w:type="spellStart"/>
-            <w:proofErr w:type="gramStart"/>
             <w:r>
               <w:rPr>
                 <w:rFonts w:ascii="Calibri" w:eastAsia="Times New Roman" w:hAnsi="Calibri" w:cs="Calibri"/>
                 <w:lang w:val="en-GB" w:eastAsia="en-GB"/>
               </w:rPr>
-              <w:t>processOrder</w:t>
-            </w:r>
-            <w:proofErr w:type="spellEnd"/>
-            <w:r>
-              <w:rPr>
-                <w:rFonts w:ascii="Calibri" w:eastAsia="Times New Roman" w:hAnsi="Calibri" w:cs="Calibri"/>
-                <w:lang w:val="en-GB" w:eastAsia="en-GB"/>
-              </w:rPr>
-              <w:t>(</w:t>
-            </w:r>
-            <w:proofErr w:type="gramEnd"/>
-            <w:r>
-              <w:rPr>
-                <w:rFonts w:ascii="Calibri" w:eastAsia="Times New Roman" w:hAnsi="Calibri" w:cs="Calibri"/>
-                <w:lang w:val="en-GB" w:eastAsia="en-GB"/>
-              </w:rPr>
-              <w:t>)</w:t>
+              <w:t>processOrder()</w:t>
             </w:r>
           </w:p>
         </w:tc>
@@ -7106,7 +6840,6 @@
                 <w:lang w:val="en-GB" w:eastAsia="en-GB"/>
               </w:rPr>
             </w:pPr>
-            <w:proofErr w:type="spellStart"/>
             <w:r>
               <w:rPr>
                 <w:rFonts w:ascii="Calibri" w:eastAsia="Times New Roman" w:hAnsi="Calibri" w:cs="Calibri"/>
@@ -7116,7 +6849,6 @@
               </w:rPr>
               <w:t>waitOrder</w:t>
             </w:r>
-            <w:proofErr w:type="spellEnd"/>
           </w:p>
         </w:tc>
         <w:tc>
@@ -7156,30 +6888,12 @@
                 <w:lang w:val="en-GB" w:eastAsia="en-GB"/>
               </w:rPr>
             </w:pPr>
-            <w:proofErr w:type="spellStart"/>
-            <w:proofErr w:type="gramStart"/>
             <w:r>
               <w:rPr>
                 <w:rFonts w:ascii="Calibri" w:eastAsia="Times New Roman" w:hAnsi="Calibri" w:cs="Calibri"/>
                 <w:lang w:val="en-GB" w:eastAsia="en-GB"/>
               </w:rPr>
-              <w:t>waitForOrder</w:t>
-            </w:r>
-            <w:proofErr w:type="spellEnd"/>
-            <w:r>
-              <w:rPr>
-                <w:rFonts w:ascii="Calibri" w:eastAsia="Times New Roman" w:hAnsi="Calibri" w:cs="Calibri"/>
-                <w:lang w:val="en-GB" w:eastAsia="en-GB"/>
-              </w:rPr>
-              <w:t>(</w:t>
-            </w:r>
-            <w:proofErr w:type="gramEnd"/>
-            <w:r>
-              <w:rPr>
-                <w:rFonts w:ascii="Calibri" w:eastAsia="Times New Roman" w:hAnsi="Calibri" w:cs="Calibri"/>
-                <w:lang w:val="en-GB" w:eastAsia="en-GB"/>
-              </w:rPr>
-              <w:t>)</w:t>
+              <w:t>waitForOrder()</w:t>
             </w:r>
           </w:p>
         </w:tc>
@@ -7243,30 +6957,12 @@
                 <w:lang w:val="en-GB" w:eastAsia="en-GB"/>
               </w:rPr>
             </w:pPr>
-            <w:proofErr w:type="spellStart"/>
-            <w:proofErr w:type="gramStart"/>
             <w:r>
               <w:rPr>
                 <w:rFonts w:ascii="Calibri" w:eastAsia="Times New Roman" w:hAnsi="Calibri" w:cs="Calibri"/>
                 <w:lang w:val="en-GB" w:eastAsia="en-GB"/>
               </w:rPr>
-              <w:t>informChef</w:t>
-            </w:r>
-            <w:proofErr w:type="spellEnd"/>
-            <w:r>
-              <w:rPr>
-                <w:rFonts w:ascii="Calibri" w:eastAsia="Times New Roman" w:hAnsi="Calibri" w:cs="Calibri"/>
-                <w:lang w:val="en-GB" w:eastAsia="en-GB"/>
-              </w:rPr>
-              <w:t>(</w:t>
-            </w:r>
-            <w:proofErr w:type="gramEnd"/>
-            <w:r>
-              <w:rPr>
-                <w:rFonts w:ascii="Calibri" w:eastAsia="Times New Roman" w:hAnsi="Calibri" w:cs="Calibri"/>
-                <w:lang w:val="en-GB" w:eastAsia="en-GB"/>
-              </w:rPr>
-              <w:t>)</w:t>
+              <w:t>informChef()</w:t>
             </w:r>
           </w:p>
         </w:tc>
@@ -7304,6 +7000,7 @@
       <w:r>
         <w:rPr>
           <w:rFonts w:ascii="Calibri" w:hAnsi="Calibri" w:cs="Calibri"/>
+          <w:noProof/>
         </w:rPr>
         <mc:AlternateContent>
           <mc:Choice Requires="wps">
@@ -7469,14 +7166,9 @@
         <w:t>–</w:t>
       </w:r>
       <w:r>
-        <w:t xml:space="preserve"> </w:t>
-      </w:r>
-      <w:proofErr w:type="spellStart"/>
-      <w:r>
-        <w:t>Client</w:t>
+        <w:t xml:space="preserve"> Client</w:t>
       </w:r>
       <w:bookmarkEnd w:id="8"/>
-      <w:proofErr w:type="spellEnd"/>
     </w:p>
     <w:p/>
     <w:p>
@@ -7543,18 +7235,8 @@
         <w:jc w:val="both"/>
       </w:pPr>
       <w:bookmarkStart w:id="9" w:name="_Toc123137712"/>
-      <w:proofErr w:type="spellStart"/>
-      <w:proofErr w:type="gramStart"/>
-      <w:r>
-        <w:t>waitFriends</w:t>
-      </w:r>
-      <w:proofErr w:type="spellEnd"/>
-      <w:r>
-        <w:t>(</w:t>
-      </w:r>
-      <w:proofErr w:type="gramEnd"/>
-      <w:r>
-        <w:t>)</w:t>
+      <w:r>
+        <w:t>waitFriends()</w:t>
       </w:r>
       <w:bookmarkEnd w:id="9"/>
     </w:p>
@@ -7601,7 +7283,6 @@
         </w:rPr>
         <w:t xml:space="preserve"> ao estado WAIT_FOR_FRIENDS e vão incrementar o número de clientes presentes à mesa, na variável </w:t>
       </w:r>
-      <w:proofErr w:type="spellStart"/>
       <w:r>
         <w:rPr>
           <w:rFonts w:ascii="Calibri" w:hAnsi="Calibri" w:cs="Calibri"/>
@@ -7610,9 +7291,8 @@
           <w:sz w:val="24"/>
           <w:szCs w:val="24"/>
         </w:rPr>
-        <w:t>sh</w:t>
-      </w:r>
-      <w:proofErr w:type="spellEnd"/>
+        <w:t>sh-&gt;fSt.table</w:t>
+      </w:r>
       <w:r>
         <w:rPr>
           <w:rFonts w:ascii="Calibri" w:hAnsi="Calibri" w:cs="Calibri"/>
@@ -7621,9 +7301,40 @@
           <w:sz w:val="24"/>
           <w:szCs w:val="24"/>
         </w:rPr>
-        <w:t>-&gt;</w:t>
-      </w:r>
-      <w:proofErr w:type="spellStart"/>
+        <w:t>Clients</w:t>
+      </w:r>
+      <w:r>
+        <w:rPr>
+          <w:rFonts w:ascii="Calibri" w:hAnsi="Calibri" w:cs="Calibri"/>
+          <w:sz w:val="24"/>
+          <w:szCs w:val="24"/>
+        </w:rPr>
+        <w:t>.</w:t>
+      </w:r>
+      <w:r>
+        <w:rPr>
+          <w:rFonts w:ascii="Calibri" w:hAnsi="Calibri" w:cs="Calibri"/>
+          <w:sz w:val="24"/>
+          <w:szCs w:val="24"/>
+        </w:rPr>
+        <w:t xml:space="preserve"> Depois</w:t>
+      </w:r>
+      <w:r>
+        <w:rPr>
+          <w:rFonts w:ascii="Calibri" w:hAnsi="Calibri" w:cs="Calibri"/>
+          <w:sz w:val="24"/>
+          <w:szCs w:val="24"/>
+        </w:rPr>
+        <w:t>,</w:t>
+      </w:r>
+      <w:r>
+        <w:rPr>
+          <w:rFonts w:ascii="Calibri" w:hAnsi="Calibri" w:cs="Calibri"/>
+          <w:sz w:val="24"/>
+          <w:szCs w:val="24"/>
+        </w:rPr>
+        <w:t xml:space="preserve"> vai ser feito o </w:t>
+      </w:r>
       <w:r>
         <w:rPr>
           <w:rFonts w:ascii="Calibri" w:hAnsi="Calibri" w:cs="Calibri"/>
@@ -7632,7 +7343,7 @@
           <w:sz w:val="24"/>
           <w:szCs w:val="24"/>
         </w:rPr>
-        <w:t>fSt.table</w:t>
+        <w:t>Down</w:t>
       </w:r>
       <w:r>
         <w:rPr>
@@ -7642,42 +7353,16 @@
           <w:sz w:val="24"/>
           <w:szCs w:val="24"/>
         </w:rPr>
-        <w:t>Clients</w:t>
-      </w:r>
-      <w:proofErr w:type="spellEnd"/>
-      <w:r>
-        <w:rPr>
-          <w:rFonts w:ascii="Calibri" w:hAnsi="Calibri" w:cs="Calibri"/>
-          <w:sz w:val="24"/>
-          <w:szCs w:val="24"/>
-        </w:rPr>
-        <w:t>.</w:t>
-      </w:r>
-      <w:r>
-        <w:rPr>
-          <w:rFonts w:ascii="Calibri" w:hAnsi="Calibri" w:cs="Calibri"/>
-          <w:sz w:val="24"/>
-          <w:szCs w:val="24"/>
-        </w:rPr>
-        <w:t xml:space="preserve"> Depois</w:t>
-      </w:r>
-      <w:r>
-        <w:rPr>
-          <w:rFonts w:ascii="Calibri" w:hAnsi="Calibri" w:cs="Calibri"/>
-          <w:sz w:val="24"/>
-          <w:szCs w:val="24"/>
-        </w:rPr>
-        <w:t>,</w:t>
-      </w:r>
-      <w:r>
-        <w:rPr>
-          <w:rFonts w:ascii="Calibri" w:hAnsi="Calibri" w:cs="Calibri"/>
-          <w:sz w:val="24"/>
-          <w:szCs w:val="24"/>
-        </w:rPr>
-        <w:t xml:space="preserve"> vai ser feito o </w:t>
-      </w:r>
-      <w:proofErr w:type="spellStart"/>
+        <w:t xml:space="preserve"> </w:t>
+      </w:r>
+      <w:r>
+        <w:rPr>
+          <w:rFonts w:ascii="Calibri" w:hAnsi="Calibri" w:cs="Calibri"/>
+          <w:sz w:val="24"/>
+          <w:szCs w:val="24"/>
+        </w:rPr>
+        <w:t xml:space="preserve">do semáforo </w:t>
+      </w:r>
       <w:r>
         <w:rPr>
           <w:rFonts w:ascii="Calibri" w:hAnsi="Calibri" w:cs="Calibri"/>
@@ -7686,39 +7371,8 @@
           <w:sz w:val="24"/>
           <w:szCs w:val="24"/>
         </w:rPr>
-        <w:t>Down</w:t>
-      </w:r>
-      <w:proofErr w:type="spellEnd"/>
-      <w:r>
-        <w:rPr>
-          <w:rFonts w:ascii="Calibri" w:hAnsi="Calibri" w:cs="Calibri"/>
-          <w:b/>
-          <w:bCs/>
-          <w:sz w:val="24"/>
-          <w:szCs w:val="24"/>
-        </w:rPr>
-        <w:t xml:space="preserve"> </w:t>
-      </w:r>
-      <w:r>
-        <w:rPr>
-          <w:rFonts w:ascii="Calibri" w:hAnsi="Calibri" w:cs="Calibri"/>
-          <w:sz w:val="24"/>
-          <w:szCs w:val="24"/>
-        </w:rPr>
-        <w:t xml:space="preserve">do semáforo </w:t>
-      </w:r>
-      <w:proofErr w:type="spellStart"/>
-      <w:r>
-        <w:rPr>
-          <w:rFonts w:ascii="Calibri" w:hAnsi="Calibri" w:cs="Calibri"/>
-          <w:b/>
-          <w:bCs/>
-          <w:sz w:val="24"/>
-          <w:szCs w:val="24"/>
-        </w:rPr>
         <w:t>friendsArrived</w:t>
       </w:r>
-      <w:proofErr w:type="spellEnd"/>
       <w:r>
         <w:rPr>
           <w:rFonts w:ascii="Calibri" w:hAnsi="Calibri" w:cs="Calibri"/>
@@ -7771,7 +7425,6 @@
         </w:rPr>
         <w:t xml:space="preserve">No caso de ser o primeiro cliente, o id do mesmo vai ser guardado na constante </w:t>
       </w:r>
-      <w:proofErr w:type="spellStart"/>
       <w:r>
         <w:rPr>
           <w:rFonts w:ascii="Calibri" w:hAnsi="Calibri" w:cs="Calibri"/>
@@ -7780,31 +7433,8 @@
           <w:sz w:val="24"/>
           <w:szCs w:val="24"/>
         </w:rPr>
-        <w:t>sh</w:t>
-      </w:r>
-      <w:proofErr w:type="spellEnd"/>
-      <w:r>
-        <w:rPr>
-          <w:rFonts w:ascii="Calibri" w:hAnsi="Calibri" w:cs="Calibri"/>
-          <w:b/>
-          <w:bCs/>
-          <w:sz w:val="24"/>
-          <w:szCs w:val="24"/>
-        </w:rPr>
-        <w:t>-&gt;</w:t>
-      </w:r>
-      <w:proofErr w:type="spellStart"/>
-      <w:r>
-        <w:rPr>
-          <w:rFonts w:ascii="Calibri" w:hAnsi="Calibri" w:cs="Calibri"/>
-          <w:b/>
-          <w:bCs/>
-          <w:sz w:val="24"/>
-          <w:szCs w:val="24"/>
-        </w:rPr>
-        <w:t>fSt.tableFirst</w:t>
-      </w:r>
-      <w:proofErr w:type="spellEnd"/>
+        <w:t>sh-&gt;fSt.tableFirst</w:t>
+      </w:r>
       <w:r>
         <w:rPr>
           <w:rFonts w:ascii="Calibri" w:hAnsi="Calibri" w:cs="Calibri"/>
@@ -7857,7 +7487,6 @@
         </w:rPr>
         <w:t xml:space="preserve"> </w:t>
       </w:r>
-      <w:proofErr w:type="spellStart"/>
       <w:r>
         <w:rPr>
           <w:rFonts w:ascii="Calibri" w:hAnsi="Calibri" w:cs="Calibri"/>
@@ -7866,9 +7495,24 @@
           <w:sz w:val="24"/>
           <w:szCs w:val="24"/>
         </w:rPr>
-        <w:t>sh</w:t>
-      </w:r>
-      <w:proofErr w:type="spellEnd"/>
+        <w:t>sh-&gt;fSt.tableLast</w:t>
+      </w:r>
+      <w:r>
+        <w:rPr>
+          <w:rFonts w:ascii="Calibri" w:hAnsi="Calibri" w:cs="Calibri"/>
+          <w:sz w:val="24"/>
+          <w:szCs w:val="24"/>
+        </w:rPr>
+        <w:t>, e</w:t>
+      </w:r>
+      <w:r>
+        <w:rPr>
+          <w:rFonts w:ascii="Calibri" w:hAnsi="Calibri" w:cs="Calibri"/>
+          <w:sz w:val="24"/>
+          <w:szCs w:val="24"/>
+        </w:rPr>
+        <w:t xml:space="preserve"> vai também atualizar o seu estado logo para 4 (WAIT_FOR_FOOD), já que, como é o último, não vai fazer o pedido. Por último, dá </w:t>
+      </w:r>
       <w:r>
         <w:rPr>
           <w:rFonts w:ascii="Calibri" w:hAnsi="Calibri" w:cs="Calibri"/>
@@ -7877,9 +7521,8 @@
           <w:sz w:val="24"/>
           <w:szCs w:val="24"/>
         </w:rPr>
-        <w:t>-&gt;</w:t>
-      </w:r>
-      <w:proofErr w:type="spellStart"/>
+        <w:t>Up</w:t>
+      </w:r>
       <w:r>
         <w:rPr>
           <w:rFonts w:ascii="Calibri" w:hAnsi="Calibri" w:cs="Calibri"/>
@@ -7888,43 +7531,6 @@
           <w:sz w:val="24"/>
           <w:szCs w:val="24"/>
         </w:rPr>
-        <w:t>fSt.tableLast</w:t>
-      </w:r>
-      <w:proofErr w:type="spellEnd"/>
-      <w:r>
-        <w:rPr>
-          <w:rFonts w:ascii="Calibri" w:hAnsi="Calibri" w:cs="Calibri"/>
-          <w:sz w:val="24"/>
-          <w:szCs w:val="24"/>
-        </w:rPr>
-        <w:t>, e</w:t>
-      </w:r>
-      <w:r>
-        <w:rPr>
-          <w:rFonts w:ascii="Calibri" w:hAnsi="Calibri" w:cs="Calibri"/>
-          <w:sz w:val="24"/>
-          <w:szCs w:val="24"/>
-        </w:rPr>
-        <w:t xml:space="preserve"> vai também atualizar o seu estado logo para 4 (WAIT_FOR_FOOD), já que, como é o último, não vai fazer o pedido. Por último, dá </w:t>
-      </w:r>
-      <w:r>
-        <w:rPr>
-          <w:rFonts w:ascii="Calibri" w:hAnsi="Calibri" w:cs="Calibri"/>
-          <w:b/>
-          <w:bCs/>
-          <w:sz w:val="24"/>
-          <w:szCs w:val="24"/>
-        </w:rPr>
-        <w:t>Up</w:t>
-      </w:r>
-      <w:r>
-        <w:rPr>
-          <w:rFonts w:ascii="Calibri" w:hAnsi="Calibri" w:cs="Calibri"/>
-          <w:b/>
-          <w:bCs/>
-          <w:sz w:val="24"/>
-          <w:szCs w:val="24"/>
-        </w:rPr>
         <w:t xml:space="preserve"> </w:t>
       </w:r>
       <w:r>
@@ -7955,6 +7561,9 @@
     <w:p/>
     <w:p>
       <w:r>
+        <w:rPr>
+          <w:noProof/>
+        </w:rPr>
         <mc:AlternateContent>
           <mc:Choice Requires="wps">
             <w:drawing>
@@ -8020,20 +7629,7 @@
                               <w:fldChar w:fldCharType="end"/>
                             </w:r>
                             <w:r>
-                              <w:t xml:space="preserve">- Função </w:t>
-                            </w:r>
-                            <w:proofErr w:type="spellStart"/>
-                            <w:proofErr w:type="gramStart"/>
-                            <w:r>
-                              <w:t>waitFriends</w:t>
-                            </w:r>
-                            <w:proofErr w:type="spellEnd"/>
-                            <w:r>
-                              <w:t>(</w:t>
-                            </w:r>
-                            <w:proofErr w:type="gramEnd"/>
-                            <w:r>
-                              <w:t>)</w:t>
+                              <w:t>- Função waitFriends()</w:t>
                             </w:r>
                             <w:bookmarkEnd w:id="10"/>
                           </w:p>
@@ -8084,20 +7680,7 @@
                         <w:fldChar w:fldCharType="end"/>
                       </w:r>
                       <w:r>
-                        <w:t xml:space="preserve">- Função </w:t>
-                      </w:r>
-                      <w:proofErr w:type="spellStart"/>
-                      <w:proofErr w:type="gramStart"/>
-                      <w:r>
-                        <w:t>waitFriends</w:t>
-                      </w:r>
-                      <w:proofErr w:type="spellEnd"/>
-                      <w:r>
-                        <w:t>(</w:t>
-                      </w:r>
-                      <w:proofErr w:type="gramEnd"/>
-                      <w:r>
-                        <w:t>)</w:t>
+                        <w:t>- Função waitFriends()</w:t>
                       </w:r>
                       <w:bookmarkEnd w:id="11"/>
                     </w:p>
@@ -8110,6 +7693,9 @@
         </mc:AlternateContent>
       </w:r>
       <w:r>
+        <w:rPr>
+          <w:noProof/>
+        </w:rPr>
         <w:drawing>
           <wp:anchor distT="0" distB="0" distL="114300" distR="114300" simplePos="0" relativeHeight="251732992" behindDoc="0" locked="0" layoutInCell="1" allowOverlap="1" wp14:anchorId="3D3CF34B" wp14:editId="3DE2D36C">
             <wp:simplePos x="0" y="0"/>
@@ -8167,6 +7753,9 @@
         </w:drawing>
       </w:r>
       <w:r>
+        <w:rPr>
+          <w:noProof/>
+        </w:rPr>
         <w:drawing>
           <wp:inline distT="0" distB="0" distL="0" distR="0" wp14:anchorId="35808A70" wp14:editId="1BC779DD">
             <wp:extent cx="5731510" cy="2095500"/>
@@ -8212,8 +7801,6 @@
         <w:jc w:val="both"/>
       </w:pPr>
       <w:bookmarkStart w:id="12" w:name="_Toc123137713"/>
-      <w:proofErr w:type="spellStart"/>
-      <w:proofErr w:type="gramStart"/>
       <w:r>
         <w:t>o</w:t>
       </w:r>
@@ -8224,15 +7811,7 @@
         <w:t>F</w:t>
       </w:r>
       <w:r>
-        <w:t>ood</w:t>
-      </w:r>
-      <w:proofErr w:type="spellEnd"/>
-      <w:r>
-        <w:t>(</w:t>
-      </w:r>
-      <w:proofErr w:type="gramEnd"/>
-      <w:r>
-        <w:t>)</w:t>
+        <w:t>ood()</w:t>
       </w:r>
       <w:bookmarkEnd w:id="12"/>
     </w:p>
@@ -8293,7 +7872,6 @@
         </w:rPr>
         <w:t xml:space="preserve"> no semáforo </w:t>
       </w:r>
-      <w:proofErr w:type="spellStart"/>
       <w:r>
         <w:rPr>
           <w:rFonts w:ascii="Calibri" w:hAnsi="Calibri" w:cs="Calibri"/>
@@ -8304,7 +7882,6 @@
         </w:rPr>
         <w:t>waiterRequest</w:t>
       </w:r>
-      <w:proofErr w:type="spellEnd"/>
       <w:r>
         <w:rPr>
           <w:rFonts w:ascii="Calibri" w:hAnsi="Calibri" w:cs="Calibri"/>
@@ -8333,7 +7910,6 @@
         </w:rPr>
         <w:t xml:space="preserve">No final da função, é feito o </w:t>
       </w:r>
-      <w:proofErr w:type="spellStart"/>
       <w:r>
         <w:rPr>
           <w:rFonts w:ascii="Calibri" w:hAnsi="Calibri" w:cs="Calibri"/>
@@ -8344,7 +7920,6 @@
         </w:rPr>
         <w:t>Down</w:t>
       </w:r>
-      <w:proofErr w:type="spellEnd"/>
       <w:r>
         <w:rPr>
           <w:rFonts w:ascii="Calibri" w:hAnsi="Calibri" w:cs="Calibri"/>
@@ -8353,7 +7928,6 @@
         </w:rPr>
         <w:t xml:space="preserve"> do semáforo </w:t>
       </w:r>
-      <w:proofErr w:type="spellStart"/>
       <w:r>
         <w:rPr>
           <w:rFonts w:ascii="Calibri" w:hAnsi="Calibri" w:cs="Calibri"/>
@@ -8364,7 +7938,6 @@
         </w:rPr>
         <w:t>requestReceived</w:t>
       </w:r>
-      <w:proofErr w:type="spellEnd"/>
       <w:r>
         <w:rPr>
           <w:rFonts w:ascii="Calibri" w:hAnsi="Calibri" w:cs="Calibri"/>
@@ -8395,6 +7968,9 @@
         <w:jc w:val="both"/>
       </w:pPr>
       <w:r>
+        <w:rPr>
+          <w:noProof/>
+        </w:rPr>
         <mc:AlternateContent>
           <mc:Choice Requires="wps">
             <w:drawing>
@@ -8460,20 +8036,7 @@
                               <w:fldChar w:fldCharType="end"/>
                             </w:r>
                             <w:r>
-                              <w:t xml:space="preserve">- Função </w:t>
-                            </w:r>
-                            <w:proofErr w:type="spellStart"/>
-                            <w:proofErr w:type="gramStart"/>
-                            <w:r>
-                              <w:t>orderFood</w:t>
-                            </w:r>
-                            <w:proofErr w:type="spellEnd"/>
-                            <w:r>
-                              <w:t>(</w:t>
-                            </w:r>
-                            <w:proofErr w:type="gramEnd"/>
-                            <w:r>
-                              <w:t>)</w:t>
+                              <w:t>- Função orderFood()</w:t>
                             </w:r>
                             <w:bookmarkEnd w:id="13"/>
                           </w:p>
@@ -8524,20 +8087,7 @@
                         <w:fldChar w:fldCharType="end"/>
                       </w:r>
                       <w:r>
-                        <w:t xml:space="preserve">- Função </w:t>
-                      </w:r>
-                      <w:proofErr w:type="spellStart"/>
-                      <w:proofErr w:type="gramStart"/>
-                      <w:r>
-                        <w:t>orderFood</w:t>
-                      </w:r>
-                      <w:proofErr w:type="spellEnd"/>
-                      <w:r>
-                        <w:t>(</w:t>
-                      </w:r>
-                      <w:proofErr w:type="gramEnd"/>
-                      <w:r>
-                        <w:t>)</w:t>
+                        <w:t>- Função orderFood()</w:t>
                       </w:r>
                       <w:bookmarkEnd w:id="14"/>
                     </w:p>
@@ -8550,6 +8100,9 @@
         </mc:AlternateContent>
       </w:r>
       <w:r>
+        <w:rPr>
+          <w:noProof/>
+        </w:rPr>
         <w:drawing>
           <wp:anchor distT="0" distB="0" distL="114300" distR="114300" simplePos="0" relativeHeight="251736064" behindDoc="0" locked="0" layoutInCell="1" allowOverlap="1" wp14:anchorId="503F5A26" wp14:editId="5A6689BE">
             <wp:simplePos x="0" y="0"/>
@@ -8617,6 +8170,7 @@
       <w:r>
         <w:rPr>
           <w:rFonts w:ascii="Calibri" w:hAnsi="Calibri" w:cs="Calibri"/>
+          <w:noProof/>
           <w:szCs w:val="24"/>
         </w:rPr>
         <w:drawing>
@@ -8682,8 +8236,6 @@
           </wp:anchor>
         </w:drawing>
       </w:r>
-      <w:proofErr w:type="spellStart"/>
-      <w:proofErr w:type="gramStart"/>
       <w:r>
         <w:t>w</w:t>
       </w:r>
@@ -8694,15 +8246,7 @@
         <w:t>F</w:t>
       </w:r>
       <w:r>
-        <w:t>ood</w:t>
-      </w:r>
-      <w:proofErr w:type="spellEnd"/>
-      <w:r>
-        <w:t>(</w:t>
-      </w:r>
-      <w:proofErr w:type="gramEnd"/>
-      <w:r>
-        <w:t>)</w:t>
+        <w:t>ood()</w:t>
       </w:r>
       <w:bookmarkEnd w:id="15"/>
     </w:p>
@@ -8821,7 +8365,6 @@
         </w:rPr>
         <w:t xml:space="preserve"> o seu estado para 4 (WAIT_FOR_FOOD). Após isso, ficam bloqueados até que a comida chegue, através de um </w:t>
       </w:r>
-      <w:proofErr w:type="spellStart"/>
       <w:r>
         <w:rPr>
           <w:rFonts w:ascii="Calibri" w:hAnsi="Calibri" w:cs="Calibri"/>
@@ -8832,7 +8375,6 @@
         </w:rPr>
         <w:t>down</w:t>
       </w:r>
-      <w:proofErr w:type="spellEnd"/>
       <w:r>
         <w:rPr>
           <w:rFonts w:ascii="Calibri" w:hAnsi="Calibri" w:cs="Calibri"/>
@@ -8841,7 +8383,6 @@
         </w:rPr>
         <w:t xml:space="preserve"> no semáforo </w:t>
       </w:r>
-      <w:proofErr w:type="spellStart"/>
       <w:r>
         <w:rPr>
           <w:rFonts w:ascii="Calibri" w:hAnsi="Calibri" w:cs="Calibri"/>
@@ -8852,7 +8393,6 @@
         </w:rPr>
         <w:t>foodArrived</w:t>
       </w:r>
-      <w:proofErr w:type="spellEnd"/>
       <w:r>
         <w:rPr>
           <w:rFonts w:ascii="Calibri" w:hAnsi="Calibri" w:cs="Calibri"/>
@@ -8990,6 +8530,9 @@
         <w:t xml:space="preserve"> </w:t>
       </w:r>
       <w:r>
+        <w:rPr>
+          <w:noProof/>
+        </w:rPr>
         <mc:AlternateContent>
           <mc:Choice Requires="wps">
             <w:drawing>
@@ -9048,43 +8591,13 @@
                               <w:rPr>
                                 <w:lang w:val="en-GB"/>
                               </w:rPr>
-                              <w:t xml:space="preserve"> </w:t>
+                              <w:t xml:space="preserve"> Função </w:t>
                             </w:r>
-                            <w:proofErr w:type="spellStart"/>
                             <w:r>
                               <w:rPr>
                                 <w:lang w:val="en-GB"/>
                               </w:rPr>
-                              <w:t>Função</w:t>
-                            </w:r>
-                            <w:proofErr w:type="spellEnd"/>
-                            <w:r>
-                              <w:rPr>
-                                <w:lang w:val="en-GB"/>
-                              </w:rPr>
-                              <w:t xml:space="preserve"> </w:t>
-                            </w:r>
-                            <w:proofErr w:type="spellStart"/>
-                            <w:proofErr w:type="gramStart"/>
-                            <w:r>
-                              <w:rPr>
-                                <w:lang w:val="en-GB"/>
-                              </w:rPr>
-                              <w:t>Waitfood</w:t>
-                            </w:r>
-                            <w:proofErr w:type="spellEnd"/>
-                            <w:r>
-                              <w:rPr>
-                                <w:lang w:val="en-GB"/>
-                              </w:rPr>
-                              <w:t>(</w:t>
-                            </w:r>
-                            <w:proofErr w:type="gramEnd"/>
-                            <w:r>
-                              <w:rPr>
-                                <w:lang w:val="en-GB"/>
-                              </w:rPr>
-                              <w:t>)</w:t>
+                              <w:t>Waitfood()</w:t>
                             </w:r>
                           </w:p>
                         </w:txbxContent>
@@ -9135,43 +8648,13 @@
                         <w:rPr>
                           <w:lang w:val="en-GB"/>
                         </w:rPr>
-                        <w:t xml:space="preserve"> </w:t>
+                        <w:t xml:space="preserve"> Função </w:t>
                       </w:r>
-                      <w:proofErr w:type="spellStart"/>
                       <w:r>
                         <w:rPr>
                           <w:lang w:val="en-GB"/>
                         </w:rPr>
-                        <w:t>Função</w:t>
-                      </w:r>
-                      <w:proofErr w:type="spellEnd"/>
-                      <w:r>
-                        <w:rPr>
-                          <w:lang w:val="en-GB"/>
-                        </w:rPr>
-                        <w:t xml:space="preserve"> </w:t>
-                      </w:r>
-                      <w:proofErr w:type="spellStart"/>
-                      <w:proofErr w:type="gramStart"/>
-                      <w:r>
-                        <w:rPr>
-                          <w:lang w:val="en-GB"/>
-                        </w:rPr>
-                        <w:t>Waitfood</w:t>
-                      </w:r>
-                      <w:proofErr w:type="spellEnd"/>
-                      <w:r>
-                        <w:rPr>
-                          <w:lang w:val="en-GB"/>
-                        </w:rPr>
-                        <w:t>(</w:t>
-                      </w:r>
-                      <w:proofErr w:type="gramEnd"/>
-                      <w:r>
-                        <w:rPr>
-                          <w:lang w:val="en-GB"/>
-                        </w:rPr>
-                        <w:t>)</w:t>
+                        <w:t>Waitfood()</w:t>
                       </w:r>
                     </w:p>
                   </w:txbxContent>
@@ -9192,6 +8675,9 @@
         <w:jc w:val="both"/>
       </w:pPr>
       <w:r>
+        <w:rPr>
+          <w:noProof/>
+        </w:rPr>
         <mc:AlternateContent>
           <mc:Choice Requires="wps">
             <w:drawing>
@@ -9262,20 +8748,7 @@
                               <w:fldChar w:fldCharType="end"/>
                             </w:r>
                             <w:r>
-                              <w:t xml:space="preserve">- Função </w:t>
-                            </w:r>
-                            <w:proofErr w:type="spellStart"/>
-                            <w:proofErr w:type="gramStart"/>
-                            <w:r>
-                              <w:t>waitFood</w:t>
-                            </w:r>
-                            <w:proofErr w:type="spellEnd"/>
-                            <w:r>
-                              <w:t>(</w:t>
-                            </w:r>
-                            <w:proofErr w:type="gramEnd"/>
-                            <w:r>
-                              <w:t>)</w:t>
+                              <w:t>- Função waitFood()</w:t>
                             </w:r>
                             <w:bookmarkEnd w:id="16"/>
                           </w:p>
@@ -9331,20 +8804,7 @@
                         <w:fldChar w:fldCharType="end"/>
                       </w:r>
                       <w:r>
-                        <w:t xml:space="preserve">- Função </w:t>
-                      </w:r>
-                      <w:proofErr w:type="spellStart"/>
-                      <w:proofErr w:type="gramStart"/>
-                      <w:r>
-                        <w:t>waitFood</w:t>
-                      </w:r>
-                      <w:proofErr w:type="spellEnd"/>
-                      <w:r>
-                        <w:t>(</w:t>
-                      </w:r>
-                      <w:proofErr w:type="gramEnd"/>
-                      <w:r>
-                        <w:t>)</w:t>
+                        <w:t>- Função waitFood()</w:t>
                       </w:r>
                       <w:bookmarkEnd w:id="17"/>
                     </w:p>
@@ -9364,22 +8824,12 @@
         <w:jc w:val="both"/>
       </w:pPr>
       <w:bookmarkStart w:id="18" w:name="_Toc123137715"/>
-      <w:proofErr w:type="spellStart"/>
-      <w:proofErr w:type="gramStart"/>
       <w:r>
         <w:lastRenderedPageBreak/>
         <w:t>w</w:t>
       </w:r>
       <w:r>
-        <w:t>aitAndPay</w:t>
-      </w:r>
-      <w:proofErr w:type="spellEnd"/>
-      <w:r>
-        <w:t>(</w:t>
-      </w:r>
-      <w:proofErr w:type="gramEnd"/>
-      <w:r>
-        <w:t>)</w:t>
+        <w:t>aitAndPay()</w:t>
       </w:r>
       <w:bookmarkEnd w:id="18"/>
     </w:p>
@@ -9460,7 +8910,6 @@
         </w:rPr>
         <w:t xml:space="preserve">É também feita a atualização da variável </w:t>
       </w:r>
-      <w:proofErr w:type="spellStart"/>
       <w:r>
         <w:rPr>
           <w:rFonts w:ascii="Calibri" w:hAnsi="Calibri" w:cs="Calibri"/>
@@ -9471,7 +8920,6 @@
         </w:rPr>
         <w:t>last</w:t>
       </w:r>
-      <w:proofErr w:type="spellEnd"/>
       <w:r>
         <w:rPr>
           <w:rFonts w:ascii="Calibri" w:hAnsi="Calibri" w:cs="Calibri"/>
@@ -9480,7 +8928,6 @@
         </w:rPr>
         <w:t xml:space="preserve">, e feito </w:t>
       </w:r>
-      <w:proofErr w:type="spellStart"/>
       <w:r>
         <w:rPr>
           <w:rFonts w:ascii="Calibri" w:hAnsi="Calibri" w:cs="Calibri"/>
@@ -9491,7 +8938,6 @@
         </w:rPr>
         <w:t>Down</w:t>
       </w:r>
-      <w:proofErr w:type="spellEnd"/>
       <w:r>
         <w:rPr>
           <w:rFonts w:ascii="Calibri" w:hAnsi="Calibri" w:cs="Calibri"/>
@@ -9500,7 +8946,6 @@
         </w:rPr>
         <w:t xml:space="preserve"> do semáforo </w:t>
       </w:r>
-      <w:proofErr w:type="spellStart"/>
       <w:r>
         <w:rPr>
           <w:rFonts w:ascii="Calibri" w:hAnsi="Calibri" w:cs="Calibri"/>
@@ -9511,7 +8956,6 @@
         </w:rPr>
         <w:t>allFinished</w:t>
       </w:r>
-      <w:proofErr w:type="spellEnd"/>
       <w:r>
         <w:rPr>
           <w:rFonts w:ascii="Calibri" w:hAnsi="Calibri" w:cs="Calibri"/>
@@ -9538,7 +8982,6 @@
         </w:rPr>
         <w:t xml:space="preserve"> do semáforo </w:t>
       </w:r>
-      <w:proofErr w:type="spellStart"/>
       <w:r>
         <w:rPr>
           <w:rFonts w:ascii="Calibri" w:hAnsi="Calibri" w:cs="Calibri"/>
@@ -9549,7 +8992,6 @@
         </w:rPr>
         <w:t>allFinished</w:t>
       </w:r>
-      <w:proofErr w:type="spellEnd"/>
       <w:r>
         <w:rPr>
           <w:rFonts w:ascii="Calibri" w:hAnsi="Calibri" w:cs="Calibri"/>
@@ -9576,6 +9018,9 @@
         <w:jc w:val="both"/>
       </w:pPr>
       <w:r>
+        <w:rPr>
+          <w:noProof/>
+        </w:rPr>
         <w:drawing>
           <wp:inline distT="0" distB="0" distL="0" distR="0" wp14:anchorId="72767804" wp14:editId="63156F46">
             <wp:extent cx="5731510" cy="3459480"/>
@@ -9641,20 +9086,7 @@
         <w:fldChar w:fldCharType="end"/>
       </w:r>
       <w:r>
-        <w:t xml:space="preserve">-Função </w:t>
-      </w:r>
-      <w:proofErr w:type="spellStart"/>
-      <w:proofErr w:type="gramStart"/>
-      <w:r>
-        <w:t>waitAndPay</w:t>
-      </w:r>
-      <w:proofErr w:type="spellEnd"/>
-      <w:r>
-        <w:t>(</w:t>
-      </w:r>
-      <w:proofErr w:type="gramEnd"/>
-      <w:r>
-        <w:t>)</w:t>
+        <w:t>-Função waitAndPay()</w:t>
       </w:r>
       <w:bookmarkEnd w:id="19"/>
     </w:p>
@@ -9677,7 +9109,6 @@
         </w:rPr>
         <w:t xml:space="preserve">No caso de o cliente ser o último, cuja </w:t>
       </w:r>
-      <w:proofErr w:type="spellStart"/>
       <w:r>
         <w:rPr>
           <w:rFonts w:ascii="Calibri" w:hAnsi="Calibri" w:cs="Calibri"/>
@@ -9688,7 +9119,6 @@
         </w:rPr>
         <w:t>flag</w:t>
       </w:r>
-      <w:proofErr w:type="spellEnd"/>
       <w:r>
         <w:rPr>
           <w:rFonts w:ascii="Calibri" w:hAnsi="Calibri" w:cs="Calibri"/>
@@ -9703,27 +9133,8 @@
           <w:sz w:val="24"/>
           <w:szCs w:val="24"/>
         </w:rPr>
-        <w:t xml:space="preserve">, e ativar a </w:t>
-      </w:r>
-      <w:proofErr w:type="spellStart"/>
-      <w:r>
-        <w:rPr>
-          <w:rFonts w:ascii="Calibri" w:hAnsi="Calibri" w:cs="Calibri"/>
-          <w:sz w:val="24"/>
-          <w:szCs w:val="24"/>
-        </w:rPr>
-        <w:t>flag</w:t>
-      </w:r>
-      <w:proofErr w:type="spellEnd"/>
-      <w:r>
-        <w:rPr>
-          <w:rFonts w:ascii="Calibri" w:hAnsi="Calibri" w:cs="Calibri"/>
-          <w:sz w:val="24"/>
-          <w:szCs w:val="24"/>
-        </w:rPr>
-        <w:t xml:space="preserve"> </w:t>
-      </w:r>
-      <w:proofErr w:type="spellStart"/>
+        <w:t xml:space="preserve">, e ativar a flag </w:t>
+      </w:r>
       <w:r>
         <w:rPr>
           <w:rFonts w:ascii="Calibri" w:hAnsi="Calibri" w:cs="Calibri"/>
@@ -9732,9 +9143,8 @@
           <w:sz w:val="24"/>
           <w:szCs w:val="24"/>
         </w:rPr>
-        <w:t>sh</w:t>
-      </w:r>
-      <w:proofErr w:type="spellEnd"/>
+        <w:t>sh-&gt;fSt.</w:t>
+      </w:r>
       <w:r>
         <w:rPr>
           <w:rFonts w:ascii="Calibri" w:hAnsi="Calibri" w:cs="Calibri"/>
@@ -9743,9 +9153,34 @@
           <w:sz w:val="24"/>
           <w:szCs w:val="24"/>
         </w:rPr>
-        <w:t>-&gt;</w:t>
-      </w:r>
-      <w:proofErr w:type="spellStart"/>
+        <w:t>paymentRequest</w:t>
+      </w:r>
+      <w:r>
+        <w:rPr>
+          <w:rFonts w:ascii="Calibri" w:hAnsi="Calibri" w:cs="Calibri"/>
+          <w:sz w:val="24"/>
+          <w:szCs w:val="24"/>
+        </w:rPr>
+        <w:t xml:space="preserve">, que vai ser utilizada na função </w:t>
+      </w:r>
+      <w:r>
+        <w:rPr>
+          <w:rFonts w:ascii="Calibri" w:hAnsi="Calibri" w:cs="Calibri"/>
+          <w:i/>
+          <w:iCs/>
+          <w:sz w:val="24"/>
+          <w:szCs w:val="24"/>
+        </w:rPr>
+        <w:t>WaitForClientOrChef</w:t>
+      </w:r>
+      <w:r>
+        <w:rPr>
+          <w:rFonts w:ascii="Calibri" w:hAnsi="Calibri" w:cs="Calibri"/>
+          <w:sz w:val="24"/>
+          <w:szCs w:val="24"/>
+        </w:rPr>
+        <w:t xml:space="preserve">() do waiter, para permitir a atualização da variável </w:t>
+      </w:r>
       <w:r>
         <w:rPr>
           <w:rFonts w:ascii="Calibri" w:hAnsi="Calibri" w:cs="Calibri"/>
@@ -9754,7 +9189,7 @@
           <w:sz w:val="24"/>
           <w:szCs w:val="24"/>
         </w:rPr>
-        <w:t>fSt.</w:t>
+        <w:t>re</w:t>
       </w:r>
       <w:r>
         <w:rPr>
@@ -9764,19 +9199,16 @@
           <w:sz w:val="24"/>
           <w:szCs w:val="24"/>
         </w:rPr>
-        <w:t>paymentRequest</w:t>
-      </w:r>
-      <w:proofErr w:type="spellEnd"/>
-      <w:r>
-        <w:rPr>
-          <w:rFonts w:ascii="Calibri" w:hAnsi="Calibri" w:cs="Calibri"/>
-          <w:sz w:val="24"/>
-          <w:szCs w:val="24"/>
-        </w:rPr>
-        <w:t xml:space="preserve">, que vai ser utilizada na função </w:t>
-      </w:r>
-      <w:proofErr w:type="spellStart"/>
-      <w:proofErr w:type="gramStart"/>
+        <w:t>t</w:t>
+      </w:r>
+      <w:r>
+        <w:rPr>
+          <w:rFonts w:ascii="Calibri" w:hAnsi="Calibri" w:cs="Calibri"/>
+          <w:sz w:val="24"/>
+          <w:szCs w:val="24"/>
+        </w:rPr>
+        <w:t xml:space="preserve">, que depois vai levar à chamada da função </w:t>
+      </w:r>
       <w:r>
         <w:rPr>
           <w:rFonts w:ascii="Calibri" w:hAnsi="Calibri" w:cs="Calibri"/>
@@ -9785,27 +9217,24 @@
           <w:sz w:val="24"/>
           <w:szCs w:val="24"/>
         </w:rPr>
-        <w:t>WaitForClientOrChef</w:t>
-      </w:r>
-      <w:proofErr w:type="spellEnd"/>
-      <w:r>
-        <w:rPr>
-          <w:rFonts w:ascii="Calibri" w:hAnsi="Calibri" w:cs="Calibri"/>
-          <w:sz w:val="24"/>
-          <w:szCs w:val="24"/>
-        </w:rPr>
-        <w:t>(</w:t>
-      </w:r>
-      <w:proofErr w:type="gramEnd"/>
-      <w:r>
-        <w:rPr>
-          <w:rFonts w:ascii="Calibri" w:hAnsi="Calibri" w:cs="Calibri"/>
-          <w:sz w:val="24"/>
-          <w:szCs w:val="24"/>
-        </w:rPr>
-        <w:t xml:space="preserve">) do waiter, para permitir a atualização da variável </w:t>
-      </w:r>
-      <w:proofErr w:type="spellStart"/>
+        <w:t>receivePayment()</w:t>
+      </w:r>
+      <w:r>
+        <w:rPr>
+          <w:rFonts w:ascii="Calibri" w:hAnsi="Calibri" w:cs="Calibri"/>
+          <w:sz w:val="24"/>
+          <w:szCs w:val="24"/>
+        </w:rPr>
+        <w:t xml:space="preserve"> , também do waiter.</w:t>
+      </w:r>
+      <w:r>
+        <w:rPr>
+          <w:rFonts w:ascii="Calibri" w:hAnsi="Calibri" w:cs="Calibri"/>
+          <w:sz w:val="24"/>
+          <w:szCs w:val="24"/>
+        </w:rPr>
+        <w:t xml:space="preserve"> Por fim, vai ser feito o </w:t>
+      </w:r>
       <w:r>
         <w:rPr>
           <w:rFonts w:ascii="Calibri" w:hAnsi="Calibri" w:cs="Calibri"/>
@@ -9814,7 +9243,15 @@
           <w:sz w:val="24"/>
           <w:szCs w:val="24"/>
         </w:rPr>
-        <w:t>re</w:t>
+        <w:t xml:space="preserve">Up </w:t>
+      </w:r>
+      <w:r>
+        <w:rPr>
+          <w:rFonts w:ascii="Calibri" w:hAnsi="Calibri" w:cs="Calibri"/>
+          <w:sz w:val="24"/>
+          <w:szCs w:val="24"/>
+        </w:rPr>
+        <w:t xml:space="preserve">do semáforo </w:t>
       </w:r>
       <w:r>
         <w:rPr>
@@ -9824,85 +9261,8 @@
           <w:sz w:val="24"/>
           <w:szCs w:val="24"/>
         </w:rPr>
-        <w:t>t</w:t>
-      </w:r>
-      <w:proofErr w:type="spellEnd"/>
-      <w:r>
-        <w:rPr>
-          <w:rFonts w:ascii="Calibri" w:hAnsi="Calibri" w:cs="Calibri"/>
-          <w:sz w:val="24"/>
-          <w:szCs w:val="24"/>
-        </w:rPr>
-        <w:t xml:space="preserve">, que depois vai levar à chamada da função </w:t>
-      </w:r>
-      <w:proofErr w:type="spellStart"/>
-      <w:r>
-        <w:rPr>
-          <w:rFonts w:ascii="Calibri" w:hAnsi="Calibri" w:cs="Calibri"/>
-          <w:i/>
-          <w:iCs/>
-          <w:sz w:val="24"/>
-          <w:szCs w:val="24"/>
-        </w:rPr>
-        <w:t>receivePayment</w:t>
-      </w:r>
-      <w:proofErr w:type="spellEnd"/>
-      <w:r>
-        <w:rPr>
-          <w:rFonts w:ascii="Calibri" w:hAnsi="Calibri" w:cs="Calibri"/>
-          <w:i/>
-          <w:iCs/>
-          <w:sz w:val="24"/>
-          <w:szCs w:val="24"/>
-        </w:rPr>
-        <w:t>()</w:t>
-      </w:r>
-      <w:r>
-        <w:rPr>
-          <w:rFonts w:ascii="Calibri" w:hAnsi="Calibri" w:cs="Calibri"/>
-          <w:sz w:val="24"/>
-          <w:szCs w:val="24"/>
-        </w:rPr>
-        <w:t xml:space="preserve"> , também do waiter.</w:t>
-      </w:r>
-      <w:r>
-        <w:rPr>
-          <w:rFonts w:ascii="Calibri" w:hAnsi="Calibri" w:cs="Calibri"/>
-          <w:sz w:val="24"/>
-          <w:szCs w:val="24"/>
-        </w:rPr>
-        <w:t xml:space="preserve"> Por fim, vai ser feito o </w:t>
-      </w:r>
-      <w:r>
-        <w:rPr>
-          <w:rFonts w:ascii="Calibri" w:hAnsi="Calibri" w:cs="Calibri"/>
-          <w:b/>
-          <w:bCs/>
-          <w:sz w:val="24"/>
-          <w:szCs w:val="24"/>
-        </w:rPr>
-        <w:t xml:space="preserve">Up </w:t>
-      </w:r>
-      <w:r>
-        <w:rPr>
-          <w:rFonts w:ascii="Calibri" w:hAnsi="Calibri" w:cs="Calibri"/>
-          <w:sz w:val="24"/>
-          <w:szCs w:val="24"/>
-        </w:rPr>
-        <w:t xml:space="preserve">do semáforo </w:t>
-      </w:r>
-      <w:proofErr w:type="spellStart"/>
-      <w:r>
-        <w:rPr>
-          <w:rFonts w:ascii="Calibri" w:hAnsi="Calibri" w:cs="Calibri"/>
-          <w:b/>
-          <w:bCs/>
-          <w:sz w:val="24"/>
-          <w:szCs w:val="24"/>
-        </w:rPr>
         <w:t>waiterRequest</w:t>
       </w:r>
-      <w:proofErr w:type="spellEnd"/>
       <w:r>
         <w:rPr>
           <w:rFonts w:ascii="Calibri" w:hAnsi="Calibri" w:cs="Calibri"/>
@@ -9918,6 +9278,9 @@
         <w:jc w:val="both"/>
       </w:pPr>
       <w:r>
+        <w:rPr>
+          <w:noProof/>
+        </w:rPr>
         <w:lastRenderedPageBreak/>
         <w:drawing>
           <wp:inline distT="0" distB="0" distL="0" distR="0" wp14:anchorId="1DF8A71B" wp14:editId="2CCE7FBB">
@@ -9984,20 +9347,7 @@
         <w:fldChar w:fldCharType="end"/>
       </w:r>
       <w:r>
-        <w:t xml:space="preserve">- Função </w:t>
-      </w:r>
-      <w:proofErr w:type="spellStart"/>
-      <w:proofErr w:type="gramStart"/>
-      <w:r>
-        <w:t>waitAndPay</w:t>
-      </w:r>
-      <w:proofErr w:type="spellEnd"/>
-      <w:r>
-        <w:t>(</w:t>
-      </w:r>
-      <w:proofErr w:type="gramEnd"/>
-      <w:r>
-        <w:t>)</w:t>
+        <w:t>- Função waitAndPay()</w:t>
       </w:r>
       <w:bookmarkEnd w:id="20"/>
     </w:p>
@@ -10017,25 +9367,7 @@
           <w:sz w:val="24"/>
           <w:szCs w:val="24"/>
         </w:rPr>
-        <w:t xml:space="preserve">Por fim, todos os clientes atualizam uma última vez o seu estado para 8 (FINISHED), concluindo-se assim o ciclo de vida do </w:t>
-      </w:r>
-      <w:proofErr w:type="spellStart"/>
-      <w:r>
-        <w:rPr>
-          <w:rFonts w:ascii="Calibri" w:hAnsi="Calibri" w:cs="Calibri"/>
-          <w:sz w:val="24"/>
-          <w:szCs w:val="24"/>
-        </w:rPr>
-        <w:t>client</w:t>
-      </w:r>
-      <w:proofErr w:type="spellEnd"/>
-      <w:r>
-        <w:rPr>
-          <w:rFonts w:ascii="Calibri" w:hAnsi="Calibri" w:cs="Calibri"/>
-          <w:sz w:val="24"/>
-          <w:szCs w:val="24"/>
-        </w:rPr>
-        <w:t>, tendo todos os amigos acabado a sua refeição e tendo sido feito o pagamento</w:t>
+        <w:t>Por fim, todos os clientes atualizam uma última vez o seu estado para 8 (FINISHED), concluindo-se assim o ciclo de vida do client, tendo todos os amigos acabado a sua refeição e tendo sido feito o pagamento</w:t>
       </w:r>
       <w:r>
         <w:rPr>
@@ -10064,6 +9396,9 @@
         </w:rPr>
       </w:pPr>
       <w:r>
+        <w:rPr>
+          <w:noProof/>
+        </w:rPr>
         <mc:AlternateContent>
           <mc:Choice Requires="wps">
             <w:drawing>
@@ -10129,20 +9464,7 @@
                               <w:fldChar w:fldCharType="end"/>
                             </w:r>
                             <w:r>
-                              <w:t xml:space="preserve">- Função </w:t>
-                            </w:r>
-                            <w:proofErr w:type="spellStart"/>
-                            <w:proofErr w:type="gramStart"/>
-                            <w:r>
-                              <w:t>waitAndPay</w:t>
-                            </w:r>
-                            <w:proofErr w:type="spellEnd"/>
-                            <w:r>
-                              <w:t>(</w:t>
-                            </w:r>
-                            <w:proofErr w:type="gramEnd"/>
-                            <w:r>
-                              <w:t>)</w:t>
+                              <w:t>- Função waitAndPay()</w:t>
                             </w:r>
                             <w:bookmarkEnd w:id="21"/>
                           </w:p>
@@ -10193,20 +9515,7 @@
                         <w:fldChar w:fldCharType="end"/>
                       </w:r>
                       <w:r>
-                        <w:t xml:space="preserve">- Função </w:t>
-                      </w:r>
-                      <w:proofErr w:type="spellStart"/>
-                      <w:proofErr w:type="gramStart"/>
-                      <w:r>
-                        <w:t>waitAndPay</w:t>
-                      </w:r>
-                      <w:proofErr w:type="spellEnd"/>
-                      <w:r>
-                        <w:t>(</w:t>
-                      </w:r>
-                      <w:proofErr w:type="gramEnd"/>
-                      <w:r>
-                        <w:t>)</w:t>
+                        <w:t>- Função waitAndPay()</w:t>
                       </w:r>
                       <w:bookmarkEnd w:id="22"/>
                     </w:p>
@@ -10219,6 +9528,9 @@
         </mc:AlternateContent>
       </w:r>
       <w:r>
+        <w:rPr>
+          <w:noProof/>
+        </w:rPr>
         <w:drawing>
           <wp:anchor distT="0" distB="0" distL="114300" distR="114300" simplePos="0" relativeHeight="251742208" behindDoc="0" locked="0" layoutInCell="1" allowOverlap="1" wp14:anchorId="27523F3B" wp14:editId="394DEA30">
             <wp:simplePos x="0" y="0"/>
@@ -10411,8 +9723,6 @@
         <w:spacing w:afterLines="40" w:after="96" w:line="240" w:lineRule="auto"/>
       </w:pPr>
       <w:bookmarkStart w:id="24" w:name="_Toc123137717"/>
-      <w:proofErr w:type="spellStart"/>
-      <w:proofErr w:type="gramStart"/>
       <w:r>
         <w:t>waitFo</w:t>
       </w:r>
@@ -10426,15 +9736,7 @@
         <w:t>O</w:t>
       </w:r>
       <w:r>
-        <w:t>rChef</w:t>
-      </w:r>
-      <w:proofErr w:type="spellEnd"/>
-      <w:r>
-        <w:t>(</w:t>
-      </w:r>
-      <w:proofErr w:type="gramEnd"/>
-      <w:r>
-        <w:t>)</w:t>
+        <w:t>rChef()</w:t>
       </w:r>
       <w:bookmarkEnd w:id="24"/>
     </w:p>
@@ -10457,7 +9759,6 @@
         </w:rPr>
         <w:t xml:space="preserve">Esta função está dentro de um </w:t>
       </w:r>
-      <w:proofErr w:type="spellStart"/>
       <w:r>
         <w:rPr>
           <w:rFonts w:ascii="Calibri" w:hAnsi="Calibri" w:cs="Calibri"/>
@@ -10466,31 +9767,8 @@
           <w:sz w:val="24"/>
           <w:szCs w:val="24"/>
         </w:rPr>
-        <w:t>while</w:t>
-      </w:r>
-      <w:proofErr w:type="spellEnd"/>
-      <w:r>
-        <w:rPr>
-          <w:rFonts w:ascii="Calibri" w:hAnsi="Calibri" w:cs="Calibri"/>
-          <w:i/>
-          <w:iCs/>
-          <w:sz w:val="24"/>
-          <w:szCs w:val="24"/>
-        </w:rPr>
-        <w:t xml:space="preserve"> </w:t>
-      </w:r>
-      <w:proofErr w:type="spellStart"/>
-      <w:r>
-        <w:rPr>
-          <w:rFonts w:ascii="Calibri" w:hAnsi="Calibri" w:cs="Calibri"/>
-          <w:i/>
-          <w:iCs/>
-          <w:sz w:val="24"/>
-          <w:szCs w:val="24"/>
-        </w:rPr>
-        <w:t>loop</w:t>
-      </w:r>
-      <w:proofErr w:type="spellEnd"/>
+        <w:t>while loop</w:t>
+      </w:r>
       <w:r>
         <w:rPr>
           <w:rFonts w:ascii="Calibri" w:hAnsi="Calibri" w:cs="Calibri"/>
@@ -10567,7 +9845,6 @@
         </w:rPr>
         <w:t xml:space="preserve"> por ter o seu estado inicializado a 0 (WAIT_FOR_REQUEST). De seguida, o semáforo </w:t>
       </w:r>
-      <w:proofErr w:type="spellStart"/>
       <w:r>
         <w:rPr>
           <w:rFonts w:ascii="Calibri" w:hAnsi="Calibri" w:cs="Calibri"/>
@@ -10578,7 +9855,6 @@
         </w:rPr>
         <w:t>waiterRequest</w:t>
       </w:r>
-      <w:proofErr w:type="spellEnd"/>
       <w:r>
         <w:rPr>
           <w:rFonts w:ascii="Calibri" w:hAnsi="Calibri" w:cs="Calibri"/>
@@ -10587,7 +9863,6 @@
         </w:rPr>
         <w:t xml:space="preserve"> vai dar </w:t>
       </w:r>
-      <w:proofErr w:type="spellStart"/>
       <w:r>
         <w:rPr>
           <w:rFonts w:ascii="Calibri" w:hAnsi="Calibri" w:cs="Calibri"/>
@@ -10598,7 +9873,6 @@
         </w:rPr>
         <w:t>Down</w:t>
       </w:r>
-      <w:proofErr w:type="spellEnd"/>
       <w:r>
         <w:rPr>
           <w:rFonts w:ascii="Calibri" w:hAnsi="Calibri" w:cs="Calibri"/>
@@ -10627,7 +9901,6 @@
         </w:rPr>
         <w:t xml:space="preserve">De seguida, são feitos 3 </w:t>
       </w:r>
-      <w:proofErr w:type="spellStart"/>
       <w:r>
         <w:rPr>
           <w:rFonts w:ascii="Calibri" w:hAnsi="Calibri" w:cs="Calibri"/>
@@ -10638,7 +9911,6 @@
         </w:rPr>
         <w:t>if’s</w:t>
       </w:r>
-      <w:proofErr w:type="spellEnd"/>
       <w:r>
         <w:rPr>
           <w:rFonts w:ascii="Calibri" w:hAnsi="Calibri" w:cs="Calibri"/>
@@ -10647,7 +9919,6 @@
         </w:rPr>
         <w:t xml:space="preserve">, para que, havendo um pedido, o waiter possa saber para quem o encaminhar, ou seja, decidir que função chama a seguir. As </w:t>
       </w:r>
-      <w:proofErr w:type="spellStart"/>
       <w:r>
         <w:rPr>
           <w:rFonts w:ascii="Calibri" w:hAnsi="Calibri" w:cs="Calibri"/>
@@ -10658,7 +9929,6 @@
         </w:rPr>
         <w:t>flags</w:t>
       </w:r>
-      <w:proofErr w:type="spellEnd"/>
       <w:r>
         <w:rPr>
           <w:rFonts w:ascii="Calibri" w:hAnsi="Calibri" w:cs="Calibri"/>
@@ -10667,7 +9937,6 @@
         </w:rPr>
         <w:t xml:space="preserve"> usadas nos </w:t>
       </w:r>
-      <w:proofErr w:type="spellStart"/>
       <w:r>
         <w:rPr>
           <w:rFonts w:ascii="Calibri" w:hAnsi="Calibri" w:cs="Calibri"/>
@@ -10678,7 +9947,6 @@
         </w:rPr>
         <w:t>if’s</w:t>
       </w:r>
-      <w:proofErr w:type="spellEnd"/>
       <w:r>
         <w:rPr>
           <w:rFonts w:ascii="Calibri" w:hAnsi="Calibri" w:cs="Calibri"/>
@@ -10687,7 +9955,6 @@
         </w:rPr>
         <w:t xml:space="preserve"> vão sendo atualizadas ao longo dos ciclos de vida do cliente ou chef, e, para não haver problemas em posteriores chamadas da função, estas </w:t>
       </w:r>
-      <w:proofErr w:type="spellStart"/>
       <w:r>
         <w:rPr>
           <w:rFonts w:ascii="Calibri" w:hAnsi="Calibri" w:cs="Calibri"/>
@@ -10698,7 +9965,6 @@
         </w:rPr>
         <w:t>flags</w:t>
       </w:r>
-      <w:proofErr w:type="spellEnd"/>
       <w:r>
         <w:rPr>
           <w:rFonts w:ascii="Calibri" w:hAnsi="Calibri" w:cs="Calibri"/>
@@ -10720,6 +9986,7 @@
       <w:r>
         <w:rPr>
           <w:rFonts w:ascii="Calibri" w:hAnsi="Calibri" w:cs="Calibri"/>
+          <w:noProof/>
           <w:sz w:val="24"/>
           <w:szCs w:val="24"/>
         </w:rPr>
@@ -10848,6 +10115,9 @@
     <w:p/>
     <w:p>
       <w:r>
+        <w:rPr>
+          <w:noProof/>
+        </w:rPr>
         <w:lastRenderedPageBreak/>
         <w:drawing>
           <wp:anchor distT="0" distB="0" distL="114300" distR="114300" simplePos="0" relativeHeight="251746304" behindDoc="0" locked="0" layoutInCell="1" allowOverlap="1" wp14:anchorId="221BFFCE" wp14:editId="08D90F2B">
@@ -10914,6 +10184,9 @@
     <w:p/>
     <w:p>
       <w:r>
+        <w:rPr>
+          <w:noProof/>
+        </w:rPr>
         <mc:AlternateContent>
           <mc:Choice Requires="wps">
             <w:drawing>
@@ -10979,14 +10252,9 @@
                               <w:fldChar w:fldCharType="end"/>
                             </w:r>
                             <w:r>
-                              <w:t xml:space="preserve">- Função </w:t>
-                            </w:r>
-                            <w:proofErr w:type="spellStart"/>
-                            <w:r>
-                              <w:t>waitForClientOrChef</w:t>
+                              <w:t>- Função waitForClientOrChef</w:t>
                             </w:r>
                             <w:bookmarkEnd w:id="26"/>
-                            <w:proofErr w:type="spellEnd"/>
                           </w:p>
                         </w:txbxContent>
                       </wps:txbx>
@@ -11035,14 +10303,9 @@
                         <w:fldChar w:fldCharType="end"/>
                       </w:r>
                       <w:r>
-                        <w:t xml:space="preserve">- Função </w:t>
-                      </w:r>
-                      <w:proofErr w:type="spellStart"/>
-                      <w:r>
-                        <w:t>waitForClientOrChef</w:t>
+                        <w:t>- Função waitForClientOrChef</w:t>
                       </w:r>
                       <w:bookmarkEnd w:id="27"/>
-                      <w:proofErr w:type="spellEnd"/>
                     </w:p>
                   </w:txbxContent>
                 </v:textbox>
@@ -11060,6 +10323,9 @@
         <w:spacing w:afterLines="40" w:after="96" w:line="240" w:lineRule="auto"/>
       </w:pPr>
       <w:r>
+        <w:rPr>
+          <w:noProof/>
+        </w:rPr>
         <w:drawing>
           <wp:anchor distT="0" distB="0" distL="114300" distR="114300" simplePos="0" relativeHeight="251749376" behindDoc="0" locked="0" layoutInCell="1" allowOverlap="1" wp14:anchorId="3DB5DE05" wp14:editId="05B47301">
             <wp:simplePos x="0" y="0"/>
@@ -11123,18 +10389,8 @@
           </wp:anchor>
         </w:drawing>
       </w:r>
-      <w:proofErr w:type="spellStart"/>
-      <w:proofErr w:type="gramStart"/>
-      <w:r>
-        <w:t>informChef</w:t>
-      </w:r>
-      <w:proofErr w:type="spellEnd"/>
-      <w:r>
-        <w:t>(</w:t>
-      </w:r>
-      <w:proofErr w:type="gramEnd"/>
-      <w:r>
-        <w:t>)</w:t>
+      <w:r>
+        <w:t>informChef()</w:t>
       </w:r>
       <w:bookmarkEnd w:id="25"/>
     </w:p>
@@ -11253,8 +10509,6 @@
         </w:rPr>
         <w:t xml:space="preserve">Agora, o chef irá proceder à preparação da comida, depois de ser chamada novamente a função </w:t>
       </w:r>
-      <w:proofErr w:type="spellStart"/>
-      <w:proofErr w:type="gramStart"/>
       <w:r>
         <w:rPr>
           <w:rFonts w:ascii="Calibri" w:hAnsi="Calibri" w:cs="Calibri"/>
@@ -11263,29 +10517,7 @@
           <w:sz w:val="24"/>
           <w:szCs w:val="24"/>
         </w:rPr>
-        <w:t>waitForClientOrChef</w:t>
-      </w:r>
-      <w:proofErr w:type="spellEnd"/>
-      <w:r>
-        <w:rPr>
-          <w:rFonts w:ascii="Calibri" w:hAnsi="Calibri" w:cs="Calibri"/>
-          <w:i/>
-          <w:iCs/>
-          <w:sz w:val="24"/>
-          <w:szCs w:val="24"/>
-        </w:rPr>
-        <w:t>(</w:t>
-      </w:r>
-      <w:proofErr w:type="gramEnd"/>
-      <w:r>
-        <w:rPr>
-          <w:rFonts w:ascii="Calibri" w:hAnsi="Calibri" w:cs="Calibri"/>
-          <w:i/>
-          <w:iCs/>
-          <w:sz w:val="24"/>
-          <w:szCs w:val="24"/>
-        </w:rPr>
-        <w:t>)</w:t>
+        <w:t>waitForClientOrChef()</w:t>
       </w:r>
       <w:r>
         <w:rPr>
@@ -11307,6 +10539,9 @@
     <w:p/>
     <w:p>
       <w:r>
+        <w:rPr>
+          <w:noProof/>
+        </w:rPr>
         <mc:AlternateContent>
           <mc:Choice Requires="wps">
             <w:drawing>
@@ -11375,20 +10610,7 @@
                               <w:fldChar w:fldCharType="end"/>
                             </w:r>
                             <w:r>
-                              <w:t xml:space="preserve">- Função </w:t>
-                            </w:r>
-                            <w:proofErr w:type="spellStart"/>
-                            <w:proofErr w:type="gramStart"/>
-                            <w:r>
-                              <w:t>informChef</w:t>
-                            </w:r>
-                            <w:proofErr w:type="spellEnd"/>
-                            <w:r>
-                              <w:t>(</w:t>
-                            </w:r>
-                            <w:proofErr w:type="gramEnd"/>
-                            <w:r>
-                              <w:t>)</w:t>
+                              <w:t>- Função informChef()</w:t>
                             </w:r>
                             <w:bookmarkEnd w:id="28"/>
                           </w:p>
@@ -11442,20 +10664,7 @@
                         <w:fldChar w:fldCharType="end"/>
                       </w:r>
                       <w:r>
-                        <w:t xml:space="preserve">- Função </w:t>
-                      </w:r>
-                      <w:proofErr w:type="spellStart"/>
-                      <w:proofErr w:type="gramStart"/>
-                      <w:r>
-                        <w:t>informChef</w:t>
-                      </w:r>
-                      <w:proofErr w:type="spellEnd"/>
-                      <w:r>
-                        <w:t>(</w:t>
-                      </w:r>
-                      <w:proofErr w:type="gramEnd"/>
-                      <w:r>
-                        <w:t>)</w:t>
+                        <w:t>- Função informChef()</w:t>
                       </w:r>
                       <w:bookmarkEnd w:id="29"/>
                     </w:p>
@@ -11488,19 +10697,9 @@
         <w:spacing w:afterLines="40" w:after="96" w:line="240" w:lineRule="auto"/>
       </w:pPr>
       <w:bookmarkStart w:id="30" w:name="_Toc123137719"/>
-      <w:proofErr w:type="spellStart"/>
-      <w:proofErr w:type="gramStart"/>
       <w:r>
         <w:lastRenderedPageBreak/>
-        <w:t>takeFoodToTable</w:t>
-      </w:r>
-      <w:proofErr w:type="spellEnd"/>
-      <w:r>
-        <w:t>(</w:t>
-      </w:r>
-      <w:proofErr w:type="gramEnd"/>
-      <w:r>
-        <w:t>)</w:t>
+        <w:t>takeFoodToTable()</w:t>
       </w:r>
       <w:bookmarkEnd w:id="30"/>
     </w:p>
@@ -11516,6 +10715,9 @@
         </w:rPr>
       </w:pPr>
       <w:r>
+        <w:rPr>
+          <w:noProof/>
+        </w:rPr>
         <mc:AlternateContent>
           <mc:Choice Requires="wps">
             <w:drawing>
@@ -11581,21 +10783,11 @@
                               <w:fldChar w:fldCharType="end"/>
                             </w:r>
                             <w:r>
-                              <w:t xml:space="preserve">- Função </w:t>
-                            </w:r>
-                            <w:proofErr w:type="spellStart"/>
-                            <w:proofErr w:type="gramStart"/>
-                            <w:r>
-                              <w:t>takeFoodToTable</w:t>
+                              <w:t>- Função takeFoodToTable</w:t>
                             </w:r>
                             <w:bookmarkEnd w:id="31"/>
-                            <w:proofErr w:type="spellEnd"/>
                             <w:r>
-                              <w:t>(</w:t>
-                            </w:r>
-                            <w:proofErr w:type="gramEnd"/>
-                            <w:r>
-                              <w:t>)</w:t>
+                              <w:t>()</w:t>
                             </w:r>
                           </w:p>
                         </w:txbxContent>
@@ -11645,21 +10837,11 @@
                         <w:fldChar w:fldCharType="end"/>
                       </w:r>
                       <w:r>
-                        <w:t xml:space="preserve">- Função </w:t>
-                      </w:r>
-                      <w:proofErr w:type="spellStart"/>
-                      <w:proofErr w:type="gramStart"/>
-                      <w:r>
-                        <w:t>takeFoodToTable</w:t>
+                        <w:t>- Função takeFoodToTable</w:t>
                       </w:r>
                       <w:bookmarkEnd w:id="32"/>
-                      <w:proofErr w:type="spellEnd"/>
                       <w:r>
-                        <w:t>(</w:t>
-                      </w:r>
-                      <w:proofErr w:type="gramEnd"/>
-                      <w:r>
-                        <w:t>)</w:t>
+                        <w:t>()</w:t>
                       </w:r>
                     </w:p>
                   </w:txbxContent>
@@ -11671,6 +10853,9 @@
         </mc:AlternateContent>
       </w:r>
       <w:r>
+        <w:rPr>
+          <w:noProof/>
+        </w:rPr>
         <w:drawing>
           <wp:anchor distT="0" distB="0" distL="114300" distR="114300" simplePos="0" relativeHeight="251752448" behindDoc="0" locked="0" layoutInCell="1" allowOverlap="1" wp14:anchorId="3FD80CC4" wp14:editId="5A6BE4AC">
             <wp:simplePos x="0" y="0"/>
@@ -11794,18 +10979,8 @@
         <w:spacing w:afterLines="40" w:after="96" w:line="240" w:lineRule="auto"/>
       </w:pPr>
       <w:bookmarkStart w:id="33" w:name="_Toc123137720"/>
-      <w:proofErr w:type="spellStart"/>
-      <w:proofErr w:type="gramStart"/>
-      <w:r>
-        <w:t>receivePayment</w:t>
-      </w:r>
-      <w:proofErr w:type="spellEnd"/>
-      <w:r>
-        <w:t>(</w:t>
-      </w:r>
-      <w:proofErr w:type="gramEnd"/>
-      <w:r>
-        <w:t>)</w:t>
+      <w:r>
+        <w:t>receivePayment()</w:t>
       </w:r>
       <w:bookmarkEnd w:id="33"/>
     </w:p>
@@ -11983,7 +11158,6 @@
         </w:rPr>
         <w:t xml:space="preserve"> do semáforo </w:t>
       </w:r>
-      <w:proofErr w:type="spellStart"/>
       <w:r>
         <w:rPr>
           <w:rFonts w:ascii="Calibri" w:hAnsi="Calibri" w:cs="Calibri"/>
@@ -11994,7 +11168,6 @@
         </w:rPr>
         <w:t>requestReceived</w:t>
       </w:r>
-      <w:proofErr w:type="spellEnd"/>
       <w:r>
         <w:rPr>
           <w:rFonts w:ascii="Calibri" w:hAnsi="Calibri" w:cs="Calibri"/>
@@ -12034,6 +11207,9 @@
     </w:p>
     <w:p>
       <w:r>
+        <w:rPr>
+          <w:noProof/>
+        </w:rPr>
         <mc:AlternateContent>
           <mc:Choice Requires="wps">
             <w:drawing>
@@ -12099,20 +11275,7 @@
                               <w:fldChar w:fldCharType="end"/>
                             </w:r>
                             <w:r>
-                              <w:t xml:space="preserve">- Função </w:t>
-                            </w:r>
-                            <w:proofErr w:type="spellStart"/>
-                            <w:proofErr w:type="gramStart"/>
-                            <w:r>
-                              <w:t>receivePayment</w:t>
-                            </w:r>
-                            <w:proofErr w:type="spellEnd"/>
-                            <w:r>
-                              <w:t>(</w:t>
-                            </w:r>
-                            <w:proofErr w:type="gramEnd"/>
-                            <w:r>
-                              <w:t>)</w:t>
+                              <w:t>- Função receivePayment()</w:t>
                             </w:r>
                             <w:bookmarkEnd w:id="34"/>
                           </w:p>
@@ -12163,20 +11326,7 @@
                         <w:fldChar w:fldCharType="end"/>
                       </w:r>
                       <w:r>
-                        <w:t xml:space="preserve">- Função </w:t>
-                      </w:r>
-                      <w:proofErr w:type="spellStart"/>
-                      <w:proofErr w:type="gramStart"/>
-                      <w:r>
-                        <w:t>receivePayment</w:t>
-                      </w:r>
-                      <w:proofErr w:type="spellEnd"/>
-                      <w:r>
-                        <w:t>(</w:t>
-                      </w:r>
-                      <w:proofErr w:type="gramEnd"/>
-                      <w:r>
-                        <w:t>)</w:t>
+                        <w:t>- Função receivePayment()</w:t>
                       </w:r>
                       <w:bookmarkEnd w:id="35"/>
                     </w:p>
@@ -12189,6 +11339,9 @@
         </mc:AlternateContent>
       </w:r>
       <w:r>
+        <w:rPr>
+          <w:noProof/>
+        </w:rPr>
         <w:drawing>
           <wp:anchor distT="0" distB="0" distL="114300" distR="114300" simplePos="0" relativeHeight="251753472" behindDoc="0" locked="0" layoutInCell="1" allowOverlap="1" wp14:anchorId="4C353057" wp14:editId="4312BFB3">
             <wp:simplePos x="0" y="0"/>
@@ -12300,18 +11453,8 @@
         <w:jc w:val="both"/>
       </w:pPr>
       <w:bookmarkStart w:id="37" w:name="_Toc123137722"/>
-      <w:proofErr w:type="spellStart"/>
-      <w:proofErr w:type="gramStart"/>
-      <w:r>
-        <w:t>waitForOrder</w:t>
-      </w:r>
-      <w:proofErr w:type="spellEnd"/>
-      <w:r>
-        <w:t>(</w:t>
-      </w:r>
-      <w:proofErr w:type="gramEnd"/>
-      <w:r>
-        <w:t>)</w:t>
+      <w:r>
+        <w:t>waitForOrder()</w:t>
       </w:r>
       <w:bookmarkEnd w:id="37"/>
     </w:p>
@@ -12327,6 +11470,9 @@
         </w:rPr>
       </w:pPr>
       <w:r>
+        <w:rPr>
+          <w:noProof/>
+        </w:rPr>
         <mc:AlternateContent>
           <mc:Choice Requires="wps">
             <w:drawing>
@@ -12397,20 +11543,7 @@
                               <w:fldChar w:fldCharType="end"/>
                             </w:r>
                             <w:r>
-                              <w:t xml:space="preserve">- Função </w:t>
-                            </w:r>
-                            <w:proofErr w:type="spellStart"/>
-                            <w:proofErr w:type="gramStart"/>
-                            <w:r>
-                              <w:t>waitForOrder</w:t>
-                            </w:r>
-                            <w:proofErr w:type="spellEnd"/>
-                            <w:r>
-                              <w:t>(</w:t>
-                            </w:r>
-                            <w:proofErr w:type="gramEnd"/>
-                            <w:r>
-                              <w:t>)</w:t>
+                              <w:t>- Função waitForOrder()</w:t>
                             </w:r>
                             <w:bookmarkEnd w:id="38"/>
                           </w:p>
@@ -12466,20 +11599,7 @@
                         <w:fldChar w:fldCharType="end"/>
                       </w:r>
                       <w:r>
-                        <w:t xml:space="preserve">- Função </w:t>
-                      </w:r>
-                      <w:proofErr w:type="spellStart"/>
-                      <w:proofErr w:type="gramStart"/>
-                      <w:r>
-                        <w:t>waitForOrder</w:t>
-                      </w:r>
-                      <w:proofErr w:type="spellEnd"/>
-                      <w:r>
-                        <w:t>(</w:t>
-                      </w:r>
-                      <w:proofErr w:type="gramEnd"/>
-                      <w:r>
-                        <w:t>)</w:t>
+                        <w:t>- Função waitForOrder()</w:t>
                       </w:r>
                       <w:bookmarkEnd w:id="39"/>
                     </w:p>
@@ -12494,6 +11614,7 @@
       <w:r>
         <w:rPr>
           <w:rFonts w:ascii="Calibri" w:hAnsi="Calibri" w:cs="Calibri"/>
+          <w:noProof/>
           <w:sz w:val="24"/>
           <w:szCs w:val="24"/>
         </w:rPr>
@@ -12621,7 +11742,6 @@
         </w:rPr>
         <w:t xml:space="preserve"> a </w:t>
       </w:r>
-      <w:proofErr w:type="spellStart"/>
       <w:r>
         <w:rPr>
           <w:rFonts w:ascii="Calibri" w:hAnsi="Calibri" w:cs="Calibri"/>
@@ -12632,7 +11752,6 @@
         </w:rPr>
         <w:t>flag</w:t>
       </w:r>
-      <w:proofErr w:type="spellEnd"/>
       <w:r>
         <w:rPr>
           <w:rFonts w:ascii="Calibri" w:hAnsi="Calibri" w:cs="Calibri"/>
@@ -12641,7 +11760,6 @@
         </w:rPr>
         <w:t xml:space="preserve"> </w:t>
       </w:r>
-      <w:proofErr w:type="spellStart"/>
       <w:r>
         <w:rPr>
           <w:rFonts w:ascii="Calibri" w:hAnsi="Calibri" w:cs="Calibri"/>
@@ -12650,9 +11768,8 @@
           <w:sz w:val="24"/>
           <w:szCs w:val="24"/>
         </w:rPr>
-        <w:t>sh</w:t>
-      </w:r>
-      <w:proofErr w:type="spellEnd"/>
+        <w:t>sh-&gt;fSt.</w:t>
+      </w:r>
       <w:r>
         <w:rPr>
           <w:rFonts w:ascii="Calibri" w:hAnsi="Calibri" w:cs="Calibri"/>
@@ -12661,30 +11778,8 @@
           <w:sz w:val="24"/>
           <w:szCs w:val="24"/>
         </w:rPr>
-        <w:t>-&gt;</w:t>
-      </w:r>
-      <w:proofErr w:type="spellStart"/>
-      <w:r>
-        <w:rPr>
-          <w:rFonts w:ascii="Calibri" w:hAnsi="Calibri" w:cs="Calibri"/>
-          <w:b/>
-          <w:bCs/>
-          <w:sz w:val="24"/>
-          <w:szCs w:val="24"/>
-        </w:rPr>
-        <w:t>fSt.</w:t>
-      </w:r>
-      <w:r>
-        <w:rPr>
-          <w:rFonts w:ascii="Calibri" w:hAnsi="Calibri" w:cs="Calibri"/>
-          <w:b/>
-          <w:bCs/>
-          <w:sz w:val="24"/>
-          <w:szCs w:val="24"/>
-        </w:rPr>
         <w:t>foodOrder</w:t>
       </w:r>
-      <w:proofErr w:type="spellEnd"/>
       <w:r>
         <w:rPr>
           <w:rFonts w:ascii="Calibri" w:hAnsi="Calibri" w:cs="Calibri"/>
@@ -12700,18 +11795,8 @@
         <w:spacing w:afterLines="40" w:after="96" w:line="240" w:lineRule="auto"/>
       </w:pPr>
       <w:bookmarkStart w:id="40" w:name="_Toc123137723"/>
-      <w:proofErr w:type="spellStart"/>
-      <w:proofErr w:type="gramStart"/>
-      <w:r>
-        <w:t>processOrder</w:t>
-      </w:r>
-      <w:proofErr w:type="spellEnd"/>
-      <w:r>
-        <w:t>(</w:t>
-      </w:r>
-      <w:proofErr w:type="gramEnd"/>
-      <w:r>
-        <w:t>)</w:t>
+      <w:r>
+        <w:t>processOrder()</w:t>
       </w:r>
       <w:bookmarkEnd w:id="40"/>
     </w:p>
@@ -12770,7 +11855,6 @@
         <w:tab/>
         <w:t xml:space="preserve">O chef cozinha o pedido durante um tempo aleatório, calculado na função </w:t>
       </w:r>
-      <w:proofErr w:type="spellStart"/>
       <w:r>
         <w:rPr>
           <w:rFonts w:ascii="Calibri" w:hAnsi="Calibri" w:cs="Calibri"/>
@@ -12781,7 +11865,6 @@
         </w:rPr>
         <w:t>usleep</w:t>
       </w:r>
-      <w:proofErr w:type="spellEnd"/>
       <w:r>
         <w:rPr>
           <w:rFonts w:ascii="Calibri" w:hAnsi="Calibri" w:cs="Calibri"/>
@@ -12803,6 +11886,9 @@
         </w:rPr>
       </w:pPr>
       <w:r>
+        <w:rPr>
+          <w:noProof/>
+        </w:rPr>
         <w:drawing>
           <wp:anchor distT="0" distB="0" distL="114300" distR="114300" simplePos="0" relativeHeight="251661311" behindDoc="0" locked="0" layoutInCell="1" allowOverlap="1" wp14:anchorId="725DAB0D" wp14:editId="35BE348A">
             <wp:simplePos x="0" y="0"/>
@@ -12860,6 +11946,9 @@
         </w:drawing>
       </w:r>
       <w:r>
+        <w:rPr>
+          <w:noProof/>
+        </w:rPr>
         <mc:AlternateContent>
           <mc:Choice Requires="wps">
             <w:drawing>
@@ -12925,20 +12014,7 @@
                               <w:fldChar w:fldCharType="end"/>
                             </w:r>
                             <w:r>
-                              <w:t xml:space="preserve">- Função </w:t>
-                            </w:r>
-                            <w:proofErr w:type="spellStart"/>
-                            <w:proofErr w:type="gramStart"/>
-                            <w:r>
-                              <w:t>processOrder</w:t>
-                            </w:r>
-                            <w:proofErr w:type="spellEnd"/>
-                            <w:r>
-                              <w:t>(</w:t>
-                            </w:r>
-                            <w:proofErr w:type="gramEnd"/>
-                            <w:r>
-                              <w:t>)</w:t>
+                              <w:t>- Função processOrder()</w:t>
                             </w:r>
                             <w:bookmarkEnd w:id="41"/>
                           </w:p>
@@ -12989,20 +12065,7 @@
                         <w:fldChar w:fldCharType="end"/>
                       </w:r>
                       <w:r>
-                        <w:t xml:space="preserve">- Função </w:t>
-                      </w:r>
-                      <w:proofErr w:type="spellStart"/>
-                      <w:proofErr w:type="gramStart"/>
-                      <w:r>
-                        <w:t>processOrder</w:t>
-                      </w:r>
-                      <w:proofErr w:type="spellEnd"/>
-                      <w:r>
-                        <w:t>(</w:t>
-                      </w:r>
-                      <w:proofErr w:type="gramEnd"/>
-                      <w:r>
-                        <w:t>)</w:t>
+                        <w:t>- Função processOrder()</w:t>
                       </w:r>
                       <w:bookmarkEnd w:id="42"/>
                     </w:p>
@@ -13046,7 +12109,6 @@
         </w:rPr>
         <w:t xml:space="preserve">altera o valor da </w:t>
       </w:r>
-      <w:proofErr w:type="spellStart"/>
       <w:r>
         <w:rPr>
           <w:rFonts w:ascii="Calibri" w:hAnsi="Calibri" w:cs="Calibri"/>
@@ -13057,7 +12119,6 @@
         </w:rPr>
         <w:t>flag</w:t>
       </w:r>
-      <w:proofErr w:type="spellEnd"/>
       <w:r>
         <w:rPr>
           <w:rFonts w:ascii="Calibri" w:hAnsi="Calibri" w:cs="Calibri"/>
@@ -13066,7 +12127,6 @@
         </w:rPr>
         <w:t xml:space="preserve"> </w:t>
       </w:r>
-      <w:proofErr w:type="spellStart"/>
       <w:r>
         <w:rPr>
           <w:rFonts w:ascii="Calibri" w:hAnsi="Calibri" w:cs="Calibri"/>
@@ -13075,9 +12135,56 @@
           <w:sz w:val="24"/>
           <w:szCs w:val="24"/>
         </w:rPr>
-        <w:t>sh</w:t>
-      </w:r>
-      <w:proofErr w:type="spellEnd"/>
+        <w:t>sh-&gt;fSt.foodReady</w:t>
+      </w:r>
+      <w:r>
+        <w:rPr>
+          <w:rFonts w:ascii="Calibri" w:hAnsi="Calibri" w:cs="Calibri"/>
+          <w:sz w:val="24"/>
+          <w:szCs w:val="24"/>
+        </w:rPr>
+        <w:t xml:space="preserve"> para 1</w:t>
+      </w:r>
+      <w:r>
+        <w:rPr>
+          <w:rFonts w:ascii="Calibri" w:hAnsi="Calibri" w:cs="Calibri"/>
+          <w:sz w:val="24"/>
+          <w:szCs w:val="24"/>
+        </w:rPr>
+        <w:t xml:space="preserve"> e </w:t>
+      </w:r>
+      <w:r>
+        <w:rPr>
+          <w:rFonts w:ascii="Calibri" w:hAnsi="Calibri" w:cs="Calibri"/>
+          <w:sz w:val="24"/>
+          <w:szCs w:val="24"/>
+        </w:rPr>
+        <w:t>altera o seu estado para 2 (REST</w:t>
+      </w:r>
+      <w:r>
+        <w:rPr>
+          <w:rFonts w:ascii="Calibri" w:hAnsi="Calibri" w:cs="Calibri"/>
+          <w:sz w:val="24"/>
+          <w:szCs w:val="24"/>
+        </w:rPr>
+        <w:t xml:space="preserve">). Por </w:t>
+      </w:r>
+      <w:r>
+        <w:rPr>
+          <w:rFonts w:ascii="Calibri" w:hAnsi="Calibri" w:cs="Calibri"/>
+          <w:sz w:val="24"/>
+          <w:szCs w:val="24"/>
+        </w:rPr>
+        <w:t>fim, desbloqueia o waiter que se encontrava à espera de um pedido</w:t>
+      </w:r>
+      <w:r>
+        <w:rPr>
+          <w:rFonts w:ascii="Calibri" w:hAnsi="Calibri" w:cs="Calibri"/>
+          <w:sz w:val="24"/>
+          <w:szCs w:val="24"/>
+        </w:rPr>
+        <w:t xml:space="preserve">, fazendo </w:t>
+      </w:r>
       <w:r>
         <w:rPr>
           <w:rFonts w:ascii="Calibri" w:hAnsi="Calibri" w:cs="Calibri"/>
@@ -13086,9 +12193,16 @@
           <w:sz w:val="24"/>
           <w:szCs w:val="24"/>
         </w:rPr>
-        <w:t>-&gt;</w:t>
-      </w:r>
-      <w:proofErr w:type="spellStart"/>
+        <w:t>Up</w:t>
+      </w:r>
+      <w:r>
+        <w:rPr>
+          <w:rFonts w:ascii="Calibri" w:hAnsi="Calibri" w:cs="Calibri"/>
+          <w:sz w:val="24"/>
+          <w:szCs w:val="24"/>
+        </w:rPr>
+        <w:t xml:space="preserve"> do semáforo </w:t>
+      </w:r>
       <w:r>
         <w:rPr>
           <w:rFonts w:ascii="Calibri" w:hAnsi="Calibri" w:cs="Calibri"/>
@@ -13097,87 +12211,8 @@
           <w:sz w:val="24"/>
           <w:szCs w:val="24"/>
         </w:rPr>
-        <w:t>fSt.foodReady</w:t>
-      </w:r>
-      <w:proofErr w:type="spellEnd"/>
-      <w:r>
-        <w:rPr>
-          <w:rFonts w:ascii="Calibri" w:hAnsi="Calibri" w:cs="Calibri"/>
-          <w:sz w:val="24"/>
-          <w:szCs w:val="24"/>
-        </w:rPr>
-        <w:t xml:space="preserve"> para 1</w:t>
-      </w:r>
-      <w:r>
-        <w:rPr>
-          <w:rFonts w:ascii="Calibri" w:hAnsi="Calibri" w:cs="Calibri"/>
-          <w:sz w:val="24"/>
-          <w:szCs w:val="24"/>
-        </w:rPr>
-        <w:t xml:space="preserve"> e </w:t>
-      </w:r>
-      <w:r>
-        <w:rPr>
-          <w:rFonts w:ascii="Calibri" w:hAnsi="Calibri" w:cs="Calibri"/>
-          <w:sz w:val="24"/>
-          <w:szCs w:val="24"/>
-        </w:rPr>
-        <w:t>altera o seu estado para 2 (REST</w:t>
-      </w:r>
-      <w:r>
-        <w:rPr>
-          <w:rFonts w:ascii="Calibri" w:hAnsi="Calibri" w:cs="Calibri"/>
-          <w:sz w:val="24"/>
-          <w:szCs w:val="24"/>
-        </w:rPr>
-        <w:t xml:space="preserve">). Por </w:t>
-      </w:r>
-      <w:r>
-        <w:rPr>
-          <w:rFonts w:ascii="Calibri" w:hAnsi="Calibri" w:cs="Calibri"/>
-          <w:sz w:val="24"/>
-          <w:szCs w:val="24"/>
-        </w:rPr>
-        <w:t>fim, desbloqueia o waiter que se encontrava à espera de um pedido</w:t>
-      </w:r>
-      <w:r>
-        <w:rPr>
-          <w:rFonts w:ascii="Calibri" w:hAnsi="Calibri" w:cs="Calibri"/>
-          <w:sz w:val="24"/>
-          <w:szCs w:val="24"/>
-        </w:rPr>
-        <w:t xml:space="preserve">, fazendo </w:t>
-      </w:r>
-      <w:r>
-        <w:rPr>
-          <w:rFonts w:ascii="Calibri" w:hAnsi="Calibri" w:cs="Calibri"/>
-          <w:b/>
-          <w:bCs/>
-          <w:sz w:val="24"/>
-          <w:szCs w:val="24"/>
-        </w:rPr>
-        <w:t>Up</w:t>
-      </w:r>
-      <w:r>
-        <w:rPr>
-          <w:rFonts w:ascii="Calibri" w:hAnsi="Calibri" w:cs="Calibri"/>
-          <w:sz w:val="24"/>
-          <w:szCs w:val="24"/>
-        </w:rPr>
-        <w:t xml:space="preserve"> do semáforo </w:t>
-      </w:r>
-      <w:proofErr w:type="spellStart"/>
-      <w:r>
-        <w:rPr>
-          <w:rFonts w:ascii="Calibri" w:hAnsi="Calibri" w:cs="Calibri"/>
-          <w:b/>
-          <w:bCs/>
-          <w:sz w:val="24"/>
-          <w:szCs w:val="24"/>
-        </w:rPr>
         <w:t>waiterRequest</w:t>
       </w:r>
-      <w:proofErr w:type="spellEnd"/>
       <w:r>
         <w:rPr>
           <w:rFonts w:ascii="Calibri" w:hAnsi="Calibri" w:cs="Calibri"/>
@@ -13294,7 +12329,6 @@
         </w:rPr>
         <w:t xml:space="preserve"> fornecido pelo professor, através de comandos como </w:t>
       </w:r>
-      <w:proofErr w:type="spellStart"/>
       <w:r>
         <w:rPr>
           <w:rFonts w:cs="Calibri"/>
@@ -13305,9 +12339,18 @@
           <w:sz w:val="24"/>
           <w:szCs w:val="24"/>
         </w:rPr>
-        <w:t>make</w:t>
-      </w:r>
-      <w:proofErr w:type="spellEnd"/>
+        <w:t>make ct</w:t>
+      </w:r>
+      <w:r>
+        <w:rPr>
+          <w:rFonts w:cs="Calibri"/>
+          <w:b w:val="0"/>
+          <w:bCs/>
+          <w:sz w:val="24"/>
+          <w:szCs w:val="24"/>
+        </w:rPr>
+        <w:t xml:space="preserve"> e </w:t>
+      </w:r>
       <w:r>
         <w:rPr>
           <w:rFonts w:cs="Calibri"/>
@@ -13318,9 +12361,18 @@
           <w:sz w:val="24"/>
           <w:szCs w:val="24"/>
         </w:rPr>
-        <w:t xml:space="preserve"> </w:t>
-      </w:r>
-      <w:proofErr w:type="spellStart"/>
+        <w:t>make ct_wt</w:t>
+      </w:r>
+      <w:r>
+        <w:rPr>
+          <w:rFonts w:cs="Calibri"/>
+          <w:b w:val="0"/>
+          <w:bCs/>
+          <w:sz w:val="24"/>
+          <w:szCs w:val="24"/>
+        </w:rPr>
+        <w:t xml:space="preserve">. Para verificarmos se a nossa solução acompanhava o expectável, fizemos também </w:t>
+      </w:r>
       <w:r>
         <w:rPr>
           <w:rFonts w:cs="Calibri"/>
@@ -13331,9 +12383,8 @@
           <w:sz w:val="24"/>
           <w:szCs w:val="24"/>
         </w:rPr>
-        <w:t>ct</w:t>
-      </w:r>
-      <w:proofErr w:type="spellEnd"/>
+        <w:t>make all_bin</w:t>
+      </w:r>
       <w:r>
         <w:rPr>
           <w:rFonts w:cs="Calibri"/>
@@ -13342,9 +12393,32 @@
           <w:sz w:val="24"/>
           <w:szCs w:val="24"/>
         </w:rPr>
-        <w:t xml:space="preserve"> e </w:t>
-      </w:r>
-      <w:proofErr w:type="spellStart"/>
+        <w:t>, para testar exclusivamente a solução fornecida.</w:t>
+      </w:r>
+    </w:p>
+    <w:p>
+      <w:pPr>
+        <w:pStyle w:val="Ttulo"/>
+        <w:ind w:firstLine="720"/>
+        <w:jc w:val="both"/>
+        <w:rPr>
+          <w:rFonts w:cs="Calibri"/>
+          <w:b w:val="0"/>
+          <w:bCs/>
+          <w:sz w:val="24"/>
+          <w:szCs w:val="24"/>
+        </w:rPr>
+      </w:pPr>
+      <w:r>
+        <w:rPr>
+          <w:rFonts w:cs="Calibri"/>
+          <w:b w:val="0"/>
+          <w:bCs/>
+          <w:sz w:val="24"/>
+          <w:szCs w:val="24"/>
+        </w:rPr>
+        <w:t xml:space="preserve">Depois de serem resolvidos todos os problemas, fizemos </w:t>
+      </w:r>
       <w:r>
         <w:rPr>
           <w:rFonts w:cs="Calibri"/>
@@ -13355,164 +12429,13 @@
           <w:sz w:val="24"/>
           <w:szCs w:val="24"/>
         </w:rPr>
-        <w:t>make</w:t>
-      </w:r>
-      <w:proofErr w:type="spellEnd"/>
+        <w:t>make all</w:t>
+      </w:r>
       <w:r>
         <w:rPr>
           <w:rFonts w:cs="Calibri"/>
           <w:b w:val="0"/>
           <w:bCs/>
-          <w:i/>
-          <w:iCs/>
-          <w:sz w:val="24"/>
-          <w:szCs w:val="24"/>
-        </w:rPr>
-        <w:t xml:space="preserve"> </w:t>
-      </w:r>
-      <w:proofErr w:type="spellStart"/>
-      <w:r>
-        <w:rPr>
-          <w:rFonts w:cs="Calibri"/>
-          <w:b w:val="0"/>
-          <w:bCs/>
-          <w:i/>
-          <w:iCs/>
-          <w:sz w:val="24"/>
-          <w:szCs w:val="24"/>
-        </w:rPr>
-        <w:t>ct_wt</w:t>
-      </w:r>
-      <w:proofErr w:type="spellEnd"/>
-      <w:r>
-        <w:rPr>
-          <w:rFonts w:cs="Calibri"/>
-          <w:b w:val="0"/>
-          <w:bCs/>
-          <w:sz w:val="24"/>
-          <w:szCs w:val="24"/>
-        </w:rPr>
-        <w:t xml:space="preserve">. Para verificarmos se a nossa solução acompanhava o expectável, fizemos também </w:t>
-      </w:r>
-      <w:proofErr w:type="spellStart"/>
-      <w:r>
-        <w:rPr>
-          <w:rFonts w:cs="Calibri"/>
-          <w:b w:val="0"/>
-          <w:bCs/>
-          <w:i/>
-          <w:iCs/>
-          <w:sz w:val="24"/>
-          <w:szCs w:val="24"/>
-        </w:rPr>
-        <w:t>make</w:t>
-      </w:r>
-      <w:proofErr w:type="spellEnd"/>
-      <w:r>
-        <w:rPr>
-          <w:rFonts w:cs="Calibri"/>
-          <w:b w:val="0"/>
-          <w:bCs/>
-          <w:i/>
-          <w:iCs/>
-          <w:sz w:val="24"/>
-          <w:szCs w:val="24"/>
-        </w:rPr>
-        <w:t xml:space="preserve"> </w:t>
-      </w:r>
-      <w:proofErr w:type="spellStart"/>
-      <w:r>
-        <w:rPr>
-          <w:rFonts w:cs="Calibri"/>
-          <w:b w:val="0"/>
-          <w:bCs/>
-          <w:i/>
-          <w:iCs/>
-          <w:sz w:val="24"/>
-          <w:szCs w:val="24"/>
-        </w:rPr>
-        <w:t>all_bin</w:t>
-      </w:r>
-      <w:proofErr w:type="spellEnd"/>
-      <w:r>
-        <w:rPr>
-          <w:rFonts w:cs="Calibri"/>
-          <w:b w:val="0"/>
-          <w:bCs/>
-          <w:sz w:val="24"/>
-          <w:szCs w:val="24"/>
-        </w:rPr>
-        <w:t>, para testar exclusivamente a solução fornecida.</w:t>
-      </w:r>
-    </w:p>
-    <w:p>
-      <w:pPr>
-        <w:pStyle w:val="Ttulo"/>
-        <w:ind w:firstLine="720"/>
-        <w:jc w:val="both"/>
-        <w:rPr>
-          <w:rFonts w:cs="Calibri"/>
-          <w:b w:val="0"/>
-          <w:bCs/>
-          <w:sz w:val="24"/>
-          <w:szCs w:val="24"/>
-        </w:rPr>
-      </w:pPr>
-      <w:r>
-        <w:rPr>
-          <w:rFonts w:cs="Calibri"/>
-          <w:b w:val="0"/>
-          <w:bCs/>
-          <w:sz w:val="24"/>
-          <w:szCs w:val="24"/>
-        </w:rPr>
-        <w:t xml:space="preserve">Depois de serem resolvidos todos os problemas, fizemos </w:t>
-      </w:r>
-      <w:proofErr w:type="spellStart"/>
-      <w:r>
-        <w:rPr>
-          <w:rFonts w:cs="Calibri"/>
-          <w:b w:val="0"/>
-          <w:bCs/>
-          <w:i/>
-          <w:iCs/>
-          <w:sz w:val="24"/>
-          <w:szCs w:val="24"/>
-        </w:rPr>
-        <w:t>make</w:t>
-      </w:r>
-      <w:proofErr w:type="spellEnd"/>
-      <w:r>
-        <w:rPr>
-          <w:rFonts w:cs="Calibri"/>
-          <w:b w:val="0"/>
-          <w:bCs/>
-          <w:i/>
-          <w:iCs/>
-          <w:sz w:val="24"/>
-          <w:szCs w:val="24"/>
-        </w:rPr>
-        <w:t xml:space="preserve"> </w:t>
-      </w:r>
-      <w:proofErr w:type="spellStart"/>
-      <w:r>
-        <w:rPr>
-          <w:rFonts w:cs="Calibri"/>
-          <w:b w:val="0"/>
-          <w:bCs/>
-          <w:i/>
-          <w:iCs/>
-          <w:sz w:val="24"/>
-          <w:szCs w:val="24"/>
-        </w:rPr>
-        <w:t>all</w:t>
-      </w:r>
-      <w:proofErr w:type="spellEnd"/>
-      <w:r>
-        <w:rPr>
-          <w:rFonts w:cs="Calibri"/>
-          <w:b w:val="0"/>
-          <w:bCs/>
           <w:sz w:val="24"/>
           <w:szCs w:val="24"/>
         </w:rPr>
@@ -13523,6 +12446,9 @@
     <w:p/>
     <w:p>
       <w:r>
+        <w:rPr>
+          <w:noProof/>
+        </w:rPr>
         <w:drawing>
           <wp:anchor distT="0" distB="0" distL="114300" distR="114300" simplePos="0" relativeHeight="251765760" behindDoc="0" locked="0" layoutInCell="1" allowOverlap="1" wp14:anchorId="612BB73D" wp14:editId="7A944BCD">
             <wp:simplePos x="0" y="0"/>
@@ -13584,6 +12510,7 @@
       <w:r>
         <w:rPr>
           <w:rFonts w:ascii="Calibri" w:hAnsi="Calibri" w:cs="Calibri"/>
+          <w:noProof/>
           <w:sz w:val="24"/>
           <w:szCs w:val="24"/>
         </w:rPr>
@@ -13645,6 +12572,9 @@
         </w:drawing>
       </w:r>
       <w:r>
+        <w:rPr>
+          <w:noProof/>
+        </w:rPr>
         <w:drawing>
           <wp:inline distT="0" distB="0" distL="0" distR="0" wp14:anchorId="1F0FFBC4" wp14:editId="136EB4E3">
             <wp:extent cx="5731510" cy="5323205"/>
@@ -13786,7 +12716,6 @@
         </w:rPr>
         <w:t xml:space="preserve"> o uso de semáforos e </w:t>
       </w:r>
-      <w:proofErr w:type="spellStart"/>
       <w:r>
         <w:rPr>
           <w:rFonts w:ascii="Calibri" w:eastAsia="Times New Roman" w:hAnsi="Calibri" w:cs="Calibri"/>
@@ -13798,7 +12727,6 @@
         </w:rPr>
         <w:t>flags</w:t>
       </w:r>
-      <w:proofErr w:type="spellEnd"/>
       <w:r>
         <w:rPr>
           <w:rFonts w:ascii="Calibri" w:eastAsia="Times New Roman" w:hAnsi="Calibri" w:cs="Calibri"/>
@@ -13934,7 +12862,6 @@
         </w:rPr>
         <w:t xml:space="preserve">oros e </w:t>
       </w:r>
-      <w:proofErr w:type="spellStart"/>
       <w:r>
         <w:rPr>
           <w:rFonts w:ascii="Calibri" w:hAnsi="Calibri" w:cs="Calibri"/>
@@ -13945,7 +12872,6 @@
         </w:rPr>
         <w:t>flags</w:t>
       </w:r>
-      <w:proofErr w:type="spellEnd"/>
       <w:r>
         <w:rPr>
           <w:rFonts w:ascii="Calibri" w:hAnsi="Calibri" w:cs="Calibri"/>
@@ -14008,25 +12934,7 @@
           <w:sz w:val="24"/>
           <w:szCs w:val="24"/>
         </w:rPr>
-        <w:t xml:space="preserve"> Para além disso, algumas vezes tivemos </w:t>
-      </w:r>
-      <w:proofErr w:type="spellStart"/>
-      <w:r>
-        <w:rPr>
-          <w:rFonts w:ascii="Calibri" w:hAnsi="Calibri" w:cs="Calibri"/>
-          <w:sz w:val="24"/>
-          <w:szCs w:val="24"/>
-        </w:rPr>
-        <w:t>dificulades</w:t>
-      </w:r>
-      <w:proofErr w:type="spellEnd"/>
-      <w:r>
-        <w:rPr>
-          <w:rFonts w:ascii="Calibri" w:hAnsi="Calibri" w:cs="Calibri"/>
-          <w:sz w:val="24"/>
-          <w:szCs w:val="24"/>
-        </w:rPr>
-        <w:t xml:space="preserve"> em perceber quando bloquear ou desativar certas identidades com os semáforos, mas com a criação da Tabela acima descrita foi mais fácil desenvolver o trabalho.</w:t>
+        <w:t xml:space="preserve"> Para além disso, algumas vezes tivemos dificulades em perceber quando bloquear ou desativar certas identidades com os semáforos, mas com a criação da Tabela acima descrita foi mais fácil desenvolver o trabalho.</w:t>
       </w:r>
     </w:p>
     <w:p>
@@ -14386,6 +13294,7 @@
     <w:r>
       <w:rPr>
         <w:rFonts w:ascii="Calibri" w:hAnsi="Calibri" w:cs="Calibri"/>
+        <w:noProof/>
         <w:sz w:val="96"/>
         <w:szCs w:val="96"/>
       </w:rPr>

</xml_diff>